<commit_message>
Change Font To Times New Roman in Documents
</commit_message>
<xml_diff>
--- a/docs/Algolizer_Report.docx
+++ b/docs/Algolizer_Report.docx
@@ -490,6 +490,7 @@
         </w:rPr>
         <w:t>Dahal</w:t>
       </w:r>
+      <w:proofErr w:type="spellEnd"/>
       <w:r>
         <w:rPr>
           <w:b/>
@@ -518,7 +519,6 @@
         </w:rPr>
         <w:t>)</w:t>
       </w:r>
-      <w:proofErr w:type="spellEnd"/>
     </w:p>
     <w:p>
       <w:pPr>
@@ -1239,7 +1239,13 @@
     </w:p>
     <w:p>
       <w:r>
-        <w:t xml:space="preserve">We are highly indebted to out project supervisor, </w:t>
+        <w:t>We are highly indebted to ou</w:t>
+      </w:r>
+      <w:r>
+        <w:t>r</w:t>
+      </w:r>
+      <w:r>
+        <w:t xml:space="preserve"> project supervisor, </w:t>
       </w:r>
       <w:r>
         <w:t xml:space="preserve">Dr. Rajini </w:t>
@@ -1579,16 +1585,12 @@
         <w:p>
           <w:pPr>
             <w:pStyle w:val="TOC1"/>
-            <w:tabs>
-              <w:tab w:val="right" w:leader="dot" w:pos="8270"/>
-            </w:tabs>
             <w:rPr>
-              <w:rFonts w:eastAsiaTheme="minorEastAsia" w:cstheme="minorBidi"/>
-              <w:b w:val="0"/>
-              <w:bCs w:val="0"/>
-              <w:i w:val="0"/>
-              <w:iCs w:val="0"/>
-              <w:noProof/>
+              <w:rFonts w:eastAsiaTheme="minorEastAsia"/>
+              <w:b/>
+              <w:bCs/>
+              <w:i/>
+              <w:iCs/>
               <w:kern w:val="2"/>
               <w:lang w:bidi="ar-SA"/>
               <w14:ligatures w14:val="standardContextual"/>
@@ -1596,31 +1598,24 @@
           </w:pPr>
           <w:r>
             <w:rPr>
-              <w:rFonts w:ascii="Times New Roman" w:hAnsi="Times New Roman" w:cs="Times New Roman"/>
-              <w:b w:val="0"/>
-              <w:bCs w:val="0"/>
-              <w:i w:val="0"/>
-              <w:iCs w:val="0"/>
+              <w:b/>
+              <w:bCs/>
+              <w:i/>
+              <w:iCs/>
+              <w:noProof w:val="0"/>
             </w:rPr>
             <w:fldChar w:fldCharType="begin"/>
           </w:r>
           <w:r>
-            <w:rPr>
-              <w:rFonts w:ascii="Times New Roman" w:hAnsi="Times New Roman" w:cs="Times New Roman"/>
-              <w:b w:val="0"/>
-              <w:bCs w:val="0"/>
-              <w:i w:val="0"/>
-              <w:iCs w:val="0"/>
-            </w:rPr>
             <w:instrText xml:space="preserve"> TOC \o "1-3" \h \z \u </w:instrText>
           </w:r>
           <w:r>
             <w:rPr>
-              <w:rFonts w:ascii="Times New Roman" w:hAnsi="Times New Roman" w:cs="Times New Roman"/>
-              <w:b w:val="0"/>
-              <w:bCs w:val="0"/>
-              <w:i w:val="0"/>
-              <w:iCs w:val="0"/>
+              <w:b/>
+              <w:bCs/>
+              <w:i/>
+              <w:iCs/>
+              <w:noProof w:val="0"/>
             </w:rPr>
             <w:fldChar w:fldCharType="separate"/>
           </w:r>
@@ -1628,86 +1623,62 @@
             <w:r>
               <w:rPr>
                 <w:rStyle w:val="Hyperlink"/>
-                <w:b w:val="0"/>
-                <w:bCs w:val="0"/>
-                <w:i w:val="0"/>
-                <w:iCs w:val="0"/>
-                <w:noProof/>
               </w:rPr>
               <w:t>Acknowledgement</w:t>
             </w:r>
             <w:r>
               <w:rPr>
-                <w:b w:val="0"/>
-                <w:bCs w:val="0"/>
-                <w:i w:val="0"/>
-                <w:iCs w:val="0"/>
-                <w:noProof/>
                 <w:webHidden/>
               </w:rPr>
               <w:tab/>
             </w:r>
             <w:r>
               <w:rPr>
-                <w:b w:val="0"/>
-                <w:bCs w:val="0"/>
-                <w:i w:val="0"/>
-                <w:iCs w:val="0"/>
-                <w:noProof/>
+                <w:b/>
+                <w:bCs/>
+                <w:i/>
+                <w:iCs/>
                 <w:webHidden/>
               </w:rPr>
               <w:fldChar w:fldCharType="begin"/>
             </w:r>
             <w:r>
               <w:rPr>
-                <w:b w:val="0"/>
-                <w:bCs w:val="0"/>
-                <w:i w:val="0"/>
-                <w:iCs w:val="0"/>
-                <w:noProof/>
                 <w:webHidden/>
               </w:rPr>
               <w:instrText xml:space="preserve"> PAGEREF _Toc169510435 \h </w:instrText>
             </w:r>
             <w:r>
               <w:rPr>
-                <w:b w:val="0"/>
-                <w:bCs w:val="0"/>
-                <w:i w:val="0"/>
-                <w:iCs w:val="0"/>
-                <w:noProof/>
-                <w:webHidden/>
-              </w:rPr>
-            </w:r>
-            <w:r>
-              <w:rPr>
-                <w:b w:val="0"/>
-                <w:bCs w:val="0"/>
-                <w:i w:val="0"/>
-                <w:iCs w:val="0"/>
-                <w:noProof/>
+                <w:b/>
+                <w:bCs/>
+                <w:i/>
+                <w:iCs/>
+                <w:webHidden/>
+              </w:rPr>
+            </w:r>
+            <w:r>
+              <w:rPr>
+                <w:b/>
+                <w:bCs/>
+                <w:i/>
+                <w:iCs/>
                 <w:webHidden/>
               </w:rPr>
               <w:fldChar w:fldCharType="separate"/>
             </w:r>
             <w:r>
               <w:rPr>
-                <w:b w:val="0"/>
-                <w:bCs w:val="0"/>
-                <w:i w:val="0"/>
-                <w:iCs w:val="0"/>
-                <w:noProof/>
                 <w:webHidden/>
               </w:rPr>
               <w:t>i</w:t>
             </w:r>
             <w:r>
               <w:rPr>
-                <w:b w:val="0"/>
-                <w:bCs w:val="0"/>
-                <w:i w:val="0"/>
-                <w:iCs w:val="0"/>
-                <w:noProof/>
+                <w:b/>
+                <w:bCs/>
+                <w:i/>
+                <w:iCs/>
                 <w:webHidden/>
               </w:rPr>
               <w:fldChar w:fldCharType="end"/>
@@ -1717,16 +1688,12 @@
         <w:p>
           <w:pPr>
             <w:pStyle w:val="TOC1"/>
-            <w:tabs>
-              <w:tab w:val="right" w:leader="dot" w:pos="8270"/>
-            </w:tabs>
             <w:rPr>
-              <w:rFonts w:eastAsiaTheme="minorEastAsia" w:cstheme="minorBidi"/>
-              <w:b w:val="0"/>
-              <w:bCs w:val="0"/>
-              <w:i w:val="0"/>
-              <w:iCs w:val="0"/>
-              <w:noProof/>
+              <w:rFonts w:eastAsiaTheme="minorEastAsia"/>
+              <w:b/>
+              <w:bCs/>
+              <w:i/>
+              <w:iCs/>
               <w:kern w:val="2"/>
               <w:lang w:bidi="ar-SA"/>
               <w14:ligatures w14:val="standardContextual"/>
@@ -1736,86 +1703,62 @@
             <w:r>
               <w:rPr>
                 <w:rStyle w:val="Hyperlink"/>
-                <w:b w:val="0"/>
-                <w:bCs w:val="0"/>
-                <w:i w:val="0"/>
-                <w:iCs w:val="0"/>
-                <w:noProof/>
               </w:rPr>
               <w:t>Abstract</w:t>
             </w:r>
             <w:r>
               <w:rPr>
-                <w:b w:val="0"/>
-                <w:bCs w:val="0"/>
-                <w:i w:val="0"/>
-                <w:iCs w:val="0"/>
-                <w:noProof/>
                 <w:webHidden/>
               </w:rPr>
               <w:tab/>
             </w:r>
             <w:r>
               <w:rPr>
-                <w:b w:val="0"/>
-                <w:bCs w:val="0"/>
-                <w:i w:val="0"/>
-                <w:iCs w:val="0"/>
-                <w:noProof/>
+                <w:b/>
+                <w:bCs/>
+                <w:i/>
+                <w:iCs/>
                 <w:webHidden/>
               </w:rPr>
               <w:fldChar w:fldCharType="begin"/>
             </w:r>
             <w:r>
               <w:rPr>
-                <w:b w:val="0"/>
-                <w:bCs w:val="0"/>
-                <w:i w:val="0"/>
-                <w:iCs w:val="0"/>
-                <w:noProof/>
                 <w:webHidden/>
               </w:rPr>
               <w:instrText xml:space="preserve"> PAGEREF _Toc169510436 \h </w:instrText>
             </w:r>
             <w:r>
               <w:rPr>
-                <w:b w:val="0"/>
-                <w:bCs w:val="0"/>
-                <w:i w:val="0"/>
-                <w:iCs w:val="0"/>
-                <w:noProof/>
-                <w:webHidden/>
-              </w:rPr>
-            </w:r>
-            <w:r>
-              <w:rPr>
-                <w:b w:val="0"/>
-                <w:bCs w:val="0"/>
-                <w:i w:val="0"/>
-                <w:iCs w:val="0"/>
-                <w:noProof/>
+                <w:b/>
+                <w:bCs/>
+                <w:i/>
+                <w:iCs/>
+                <w:webHidden/>
+              </w:rPr>
+            </w:r>
+            <w:r>
+              <w:rPr>
+                <w:b/>
+                <w:bCs/>
+                <w:i/>
+                <w:iCs/>
                 <w:webHidden/>
               </w:rPr>
               <w:fldChar w:fldCharType="separate"/>
             </w:r>
             <w:r>
               <w:rPr>
-                <w:b w:val="0"/>
-                <w:bCs w:val="0"/>
-                <w:i w:val="0"/>
-                <w:iCs w:val="0"/>
-                <w:noProof/>
                 <w:webHidden/>
               </w:rPr>
               <w:t>ii</w:t>
             </w:r>
             <w:r>
               <w:rPr>
-                <w:b w:val="0"/>
-                <w:bCs w:val="0"/>
-                <w:i w:val="0"/>
-                <w:iCs w:val="0"/>
-                <w:noProof/>
+                <w:b/>
+                <w:bCs/>
+                <w:i/>
+                <w:iCs/>
                 <w:webHidden/>
               </w:rPr>
               <w:fldChar w:fldCharType="end"/>
@@ -1825,16 +1768,12 @@
         <w:p>
           <w:pPr>
             <w:pStyle w:val="TOC1"/>
-            <w:tabs>
-              <w:tab w:val="right" w:leader="dot" w:pos="8270"/>
-            </w:tabs>
             <w:rPr>
-              <w:rFonts w:eastAsiaTheme="minorEastAsia" w:cstheme="minorBidi"/>
-              <w:b w:val="0"/>
-              <w:bCs w:val="0"/>
-              <w:i w:val="0"/>
-              <w:iCs w:val="0"/>
-              <w:noProof/>
+              <w:rFonts w:eastAsiaTheme="minorEastAsia"/>
+              <w:b/>
+              <w:bCs/>
+              <w:i/>
+              <w:iCs/>
               <w:kern w:val="2"/>
               <w:lang w:bidi="ar-SA"/>
               <w14:ligatures w14:val="standardContextual"/>
@@ -1844,86 +1783,62 @@
             <w:r>
               <w:rPr>
                 <w:rStyle w:val="Hyperlink"/>
-                <w:b w:val="0"/>
-                <w:bCs w:val="0"/>
-                <w:i w:val="0"/>
-                <w:iCs w:val="0"/>
-                <w:noProof/>
               </w:rPr>
               <w:t>List Of Figures</w:t>
             </w:r>
             <w:r>
               <w:rPr>
-                <w:b w:val="0"/>
-                <w:bCs w:val="0"/>
-                <w:i w:val="0"/>
-                <w:iCs w:val="0"/>
-                <w:noProof/>
                 <w:webHidden/>
               </w:rPr>
               <w:tab/>
             </w:r>
             <w:r>
               <w:rPr>
-                <w:b w:val="0"/>
-                <w:bCs w:val="0"/>
-                <w:i w:val="0"/>
-                <w:iCs w:val="0"/>
-                <w:noProof/>
+                <w:b/>
+                <w:bCs/>
+                <w:i/>
+                <w:iCs/>
                 <w:webHidden/>
               </w:rPr>
               <w:fldChar w:fldCharType="begin"/>
             </w:r>
             <w:r>
               <w:rPr>
-                <w:b w:val="0"/>
-                <w:bCs w:val="0"/>
-                <w:i w:val="0"/>
-                <w:iCs w:val="0"/>
-                <w:noProof/>
                 <w:webHidden/>
               </w:rPr>
               <w:instrText xml:space="preserve"> PAGEREF _Toc169510437 \h </w:instrText>
             </w:r>
             <w:r>
               <w:rPr>
-                <w:b w:val="0"/>
-                <w:bCs w:val="0"/>
-                <w:i w:val="0"/>
-                <w:iCs w:val="0"/>
-                <w:noProof/>
-                <w:webHidden/>
-              </w:rPr>
-            </w:r>
-            <w:r>
-              <w:rPr>
-                <w:b w:val="0"/>
-                <w:bCs w:val="0"/>
-                <w:i w:val="0"/>
-                <w:iCs w:val="0"/>
-                <w:noProof/>
+                <w:b/>
+                <w:bCs/>
+                <w:i/>
+                <w:iCs/>
+                <w:webHidden/>
+              </w:rPr>
+            </w:r>
+            <w:r>
+              <w:rPr>
+                <w:b/>
+                <w:bCs/>
+                <w:i/>
+                <w:iCs/>
                 <w:webHidden/>
               </w:rPr>
               <w:fldChar w:fldCharType="separate"/>
             </w:r>
             <w:r>
               <w:rPr>
-                <w:b w:val="0"/>
-                <w:bCs w:val="0"/>
-                <w:i w:val="0"/>
-                <w:iCs w:val="0"/>
-                <w:noProof/>
                 <w:webHidden/>
               </w:rPr>
               <w:t>v</w:t>
             </w:r>
             <w:r>
               <w:rPr>
-                <w:b w:val="0"/>
-                <w:bCs w:val="0"/>
-                <w:i w:val="0"/>
-                <w:iCs w:val="0"/>
-                <w:noProof/>
+                <w:b/>
+                <w:bCs/>
+                <w:i/>
+                <w:iCs/>
                 <w:webHidden/>
               </w:rPr>
               <w:fldChar w:fldCharType="end"/>
@@ -1933,16 +1848,12 @@
         <w:p>
           <w:pPr>
             <w:pStyle w:val="TOC1"/>
-            <w:tabs>
-              <w:tab w:val="right" w:leader="dot" w:pos="8270"/>
-            </w:tabs>
             <w:rPr>
-              <w:rFonts w:eastAsiaTheme="minorEastAsia" w:cstheme="minorBidi"/>
-              <w:b w:val="0"/>
-              <w:bCs w:val="0"/>
-              <w:i w:val="0"/>
-              <w:iCs w:val="0"/>
-              <w:noProof/>
+              <w:rFonts w:eastAsiaTheme="minorEastAsia"/>
+              <w:b/>
+              <w:bCs/>
+              <w:i/>
+              <w:iCs/>
               <w:kern w:val="2"/>
               <w:lang w:bidi="ar-SA"/>
               <w14:ligatures w14:val="standardContextual"/>
@@ -1952,86 +1863,62 @@
             <w:r>
               <w:rPr>
                 <w:rStyle w:val="Hyperlink"/>
-                <w:b w:val="0"/>
-                <w:bCs w:val="0"/>
-                <w:i w:val="0"/>
-                <w:iCs w:val="0"/>
-                <w:noProof/>
               </w:rPr>
               <w:t>Abbreviations</w:t>
             </w:r>
             <w:r>
               <w:rPr>
-                <w:b w:val="0"/>
-                <w:bCs w:val="0"/>
-                <w:i w:val="0"/>
-                <w:iCs w:val="0"/>
-                <w:noProof/>
                 <w:webHidden/>
               </w:rPr>
               <w:tab/>
             </w:r>
             <w:r>
               <w:rPr>
-                <w:b w:val="0"/>
-                <w:bCs w:val="0"/>
-                <w:i w:val="0"/>
-                <w:iCs w:val="0"/>
-                <w:noProof/>
+                <w:b/>
+                <w:bCs/>
+                <w:i/>
+                <w:iCs/>
                 <w:webHidden/>
               </w:rPr>
               <w:fldChar w:fldCharType="begin"/>
             </w:r>
             <w:r>
               <w:rPr>
-                <w:b w:val="0"/>
-                <w:bCs w:val="0"/>
-                <w:i w:val="0"/>
-                <w:iCs w:val="0"/>
-                <w:noProof/>
                 <w:webHidden/>
               </w:rPr>
               <w:instrText xml:space="preserve"> PAGEREF _Toc169510438 \h </w:instrText>
             </w:r>
             <w:r>
               <w:rPr>
-                <w:b w:val="0"/>
-                <w:bCs w:val="0"/>
-                <w:i w:val="0"/>
-                <w:iCs w:val="0"/>
-                <w:noProof/>
-                <w:webHidden/>
-              </w:rPr>
-            </w:r>
-            <w:r>
-              <w:rPr>
-                <w:b w:val="0"/>
-                <w:bCs w:val="0"/>
-                <w:i w:val="0"/>
-                <w:iCs w:val="0"/>
-                <w:noProof/>
+                <w:b/>
+                <w:bCs/>
+                <w:i/>
+                <w:iCs/>
+                <w:webHidden/>
+              </w:rPr>
+            </w:r>
+            <w:r>
+              <w:rPr>
+                <w:b/>
+                <w:bCs/>
+                <w:i/>
+                <w:iCs/>
                 <w:webHidden/>
               </w:rPr>
               <w:fldChar w:fldCharType="separate"/>
             </w:r>
             <w:r>
               <w:rPr>
-                <w:b w:val="0"/>
-                <w:bCs w:val="0"/>
-                <w:i w:val="0"/>
-                <w:iCs w:val="0"/>
-                <w:noProof/>
                 <w:webHidden/>
               </w:rPr>
               <w:t>vi</w:t>
             </w:r>
             <w:r>
               <w:rPr>
-                <w:b w:val="0"/>
-                <w:bCs w:val="0"/>
-                <w:i w:val="0"/>
-                <w:iCs w:val="0"/>
-                <w:noProof/>
+                <w:b/>
+                <w:bCs/>
+                <w:i/>
+                <w:iCs/>
                 <w:webHidden/>
               </w:rPr>
               <w:fldChar w:fldCharType="end"/>
@@ -2041,16 +1928,12 @@
         <w:p>
           <w:pPr>
             <w:pStyle w:val="TOC1"/>
-            <w:tabs>
-              <w:tab w:val="right" w:leader="dot" w:pos="8270"/>
-            </w:tabs>
             <w:rPr>
-              <w:rFonts w:eastAsiaTheme="minorEastAsia" w:cstheme="minorBidi"/>
-              <w:b w:val="0"/>
-              <w:bCs w:val="0"/>
-              <w:i w:val="0"/>
-              <w:iCs w:val="0"/>
-              <w:noProof/>
+              <w:rFonts w:eastAsiaTheme="minorEastAsia"/>
+              <w:b/>
+              <w:bCs/>
+              <w:i/>
+              <w:iCs/>
               <w:kern w:val="2"/>
               <w:lang w:bidi="ar-SA"/>
               <w14:ligatures w14:val="standardContextual"/>
@@ -2060,86 +1943,62 @@
             <w:r>
               <w:rPr>
                 <w:rStyle w:val="Hyperlink"/>
-                <w:b w:val="0"/>
-                <w:bCs w:val="0"/>
-                <w:i w:val="0"/>
-                <w:iCs w:val="0"/>
-                <w:noProof/>
               </w:rPr>
               <w:t>Chapter 1 Introduction</w:t>
             </w:r>
             <w:r>
               <w:rPr>
-                <w:b w:val="0"/>
-                <w:bCs w:val="0"/>
-                <w:i w:val="0"/>
-                <w:iCs w:val="0"/>
-                <w:noProof/>
                 <w:webHidden/>
               </w:rPr>
               <w:tab/>
             </w:r>
             <w:r>
               <w:rPr>
-                <w:b w:val="0"/>
-                <w:bCs w:val="0"/>
-                <w:i w:val="0"/>
-                <w:iCs w:val="0"/>
-                <w:noProof/>
+                <w:b/>
+                <w:bCs/>
+                <w:i/>
+                <w:iCs/>
                 <w:webHidden/>
               </w:rPr>
               <w:fldChar w:fldCharType="begin"/>
             </w:r>
             <w:r>
               <w:rPr>
-                <w:b w:val="0"/>
-                <w:bCs w:val="0"/>
-                <w:i w:val="0"/>
-                <w:iCs w:val="0"/>
-                <w:noProof/>
                 <w:webHidden/>
               </w:rPr>
               <w:instrText xml:space="preserve"> PAGEREF _Toc169510439 \h </w:instrText>
             </w:r>
             <w:r>
               <w:rPr>
-                <w:b w:val="0"/>
-                <w:bCs w:val="0"/>
-                <w:i w:val="0"/>
-                <w:iCs w:val="0"/>
-                <w:noProof/>
-                <w:webHidden/>
-              </w:rPr>
-            </w:r>
-            <w:r>
-              <w:rPr>
-                <w:b w:val="0"/>
-                <w:bCs w:val="0"/>
-                <w:i w:val="0"/>
-                <w:iCs w:val="0"/>
-                <w:noProof/>
+                <w:b/>
+                <w:bCs/>
+                <w:i/>
+                <w:iCs/>
+                <w:webHidden/>
+              </w:rPr>
+            </w:r>
+            <w:r>
+              <w:rPr>
+                <w:b/>
+                <w:bCs/>
+                <w:i/>
+                <w:iCs/>
                 <w:webHidden/>
               </w:rPr>
               <w:fldChar w:fldCharType="separate"/>
             </w:r>
             <w:r>
               <w:rPr>
-                <w:b w:val="0"/>
-                <w:bCs w:val="0"/>
-                <w:i w:val="0"/>
-                <w:iCs w:val="0"/>
-                <w:noProof/>
                 <w:webHidden/>
               </w:rPr>
               <w:t>1</w:t>
             </w:r>
             <w:r>
               <w:rPr>
-                <w:b w:val="0"/>
-                <w:bCs w:val="0"/>
-                <w:i w:val="0"/>
-                <w:iCs w:val="0"/>
-                <w:noProof/>
+                <w:b/>
+                <w:bCs/>
+                <w:i/>
+                <w:iCs/>
                 <w:webHidden/>
               </w:rPr>
               <w:fldChar w:fldCharType="end"/>
@@ -2153,7 +2012,7 @@
               <w:tab w:val="right" w:leader="dot" w:pos="8270"/>
             </w:tabs>
             <w:rPr>
-              <w:rFonts w:eastAsiaTheme="minorEastAsia" w:cstheme="minorBidi"/>
+              <w:rFonts w:ascii="Times New Roman" w:eastAsiaTheme="minorEastAsia" w:hAnsi="Times New Roman" w:cs="Times New Roman"/>
               <w:b w:val="0"/>
               <w:bCs w:val="0"/>
               <w:noProof/>
@@ -2179,6 +2038,7 @@
             </w:r>
             <w:r>
               <w:rPr>
+                <w:rFonts w:ascii="Times New Roman" w:hAnsi="Times New Roman" w:cs="Times New Roman"/>
                 <w:b w:val="0"/>
                 <w:bCs w:val="0"/>
                 <w:noProof/>
@@ -2190,6 +2050,7 @@
             </w:r>
             <w:r>
               <w:rPr>
+                <w:rFonts w:ascii="Times New Roman" w:hAnsi="Times New Roman" w:cs="Times New Roman"/>
                 <w:b w:val="0"/>
                 <w:bCs w:val="0"/>
                 <w:noProof/>
@@ -2201,6 +2062,7 @@
             </w:r>
             <w:r>
               <w:rPr>
+                <w:rFonts w:ascii="Times New Roman" w:hAnsi="Times New Roman" w:cs="Times New Roman"/>
                 <w:b w:val="0"/>
                 <w:bCs w:val="0"/>
                 <w:noProof/>
@@ -2212,6 +2074,7 @@
             </w:r>
             <w:r>
               <w:rPr>
+                <w:rFonts w:ascii="Times New Roman" w:hAnsi="Times New Roman" w:cs="Times New Roman"/>
                 <w:b w:val="0"/>
                 <w:bCs w:val="0"/>
                 <w:noProof/>
@@ -2222,6 +2085,7 @@
             </w:r>
             <w:r>
               <w:rPr>
+                <w:rFonts w:ascii="Times New Roman" w:hAnsi="Times New Roman" w:cs="Times New Roman"/>
                 <w:b w:val="0"/>
                 <w:bCs w:val="0"/>
                 <w:noProof/>
@@ -2233,6 +2097,7 @@
             </w:r>
             <w:r>
               <w:rPr>
+                <w:rFonts w:ascii="Times New Roman" w:hAnsi="Times New Roman" w:cs="Times New Roman"/>
                 <w:b w:val="0"/>
                 <w:bCs w:val="0"/>
                 <w:noProof/>
@@ -2244,6 +2109,7 @@
             </w:r>
             <w:r>
               <w:rPr>
+                <w:rFonts w:ascii="Times New Roman" w:hAnsi="Times New Roman" w:cs="Times New Roman"/>
                 <w:b w:val="0"/>
                 <w:bCs w:val="0"/>
                 <w:noProof/>
@@ -2262,7 +2128,7 @@
               <w:tab w:val="right" w:leader="dot" w:pos="8270"/>
             </w:tabs>
             <w:rPr>
-              <w:rFonts w:eastAsiaTheme="minorEastAsia" w:cstheme="minorBidi"/>
+              <w:rFonts w:ascii="Times New Roman" w:eastAsiaTheme="minorEastAsia" w:hAnsi="Times New Roman" w:cs="Times New Roman"/>
               <w:b w:val="0"/>
               <w:bCs w:val="0"/>
               <w:noProof/>
@@ -2288,6 +2154,7 @@
             </w:r>
             <w:r>
               <w:rPr>
+                <w:rFonts w:ascii="Times New Roman" w:hAnsi="Times New Roman" w:cs="Times New Roman"/>
                 <w:b w:val="0"/>
                 <w:bCs w:val="0"/>
                 <w:noProof/>
@@ -2299,6 +2166,7 @@
             </w:r>
             <w:r>
               <w:rPr>
+                <w:rFonts w:ascii="Times New Roman" w:hAnsi="Times New Roman" w:cs="Times New Roman"/>
                 <w:b w:val="0"/>
                 <w:bCs w:val="0"/>
                 <w:noProof/>
@@ -2310,6 +2178,7 @@
             </w:r>
             <w:r>
               <w:rPr>
+                <w:rFonts w:ascii="Times New Roman" w:hAnsi="Times New Roman" w:cs="Times New Roman"/>
                 <w:b w:val="0"/>
                 <w:bCs w:val="0"/>
                 <w:noProof/>
@@ -2321,6 +2190,7 @@
             </w:r>
             <w:r>
               <w:rPr>
+                <w:rFonts w:ascii="Times New Roman" w:hAnsi="Times New Roman" w:cs="Times New Roman"/>
                 <w:b w:val="0"/>
                 <w:bCs w:val="0"/>
                 <w:noProof/>
@@ -2331,6 +2201,7 @@
             </w:r>
             <w:r>
               <w:rPr>
+                <w:rFonts w:ascii="Times New Roman" w:hAnsi="Times New Roman" w:cs="Times New Roman"/>
                 <w:b w:val="0"/>
                 <w:bCs w:val="0"/>
                 <w:noProof/>
@@ -2342,6 +2213,7 @@
             </w:r>
             <w:r>
               <w:rPr>
+                <w:rFonts w:ascii="Times New Roman" w:hAnsi="Times New Roman" w:cs="Times New Roman"/>
                 <w:b w:val="0"/>
                 <w:bCs w:val="0"/>
                 <w:noProof/>
@@ -2353,6 +2225,7 @@
             </w:r>
             <w:r>
               <w:rPr>
+                <w:rFonts w:ascii="Times New Roman" w:hAnsi="Times New Roman" w:cs="Times New Roman"/>
                 <w:b w:val="0"/>
                 <w:bCs w:val="0"/>
                 <w:noProof/>
@@ -2371,7 +2244,7 @@
               <w:tab w:val="right" w:leader="dot" w:pos="8270"/>
             </w:tabs>
             <w:rPr>
-              <w:rFonts w:eastAsiaTheme="minorEastAsia" w:cstheme="minorBidi"/>
+              <w:rFonts w:ascii="Times New Roman" w:eastAsiaTheme="minorEastAsia" w:hAnsi="Times New Roman" w:cs="Times New Roman"/>
               <w:b w:val="0"/>
               <w:bCs w:val="0"/>
               <w:noProof/>
@@ -2397,6 +2270,7 @@
             </w:r>
             <w:r>
               <w:rPr>
+                <w:rFonts w:ascii="Times New Roman" w:hAnsi="Times New Roman" w:cs="Times New Roman"/>
                 <w:b w:val="0"/>
                 <w:bCs w:val="0"/>
                 <w:noProof/>
@@ -2408,6 +2282,7 @@
             </w:r>
             <w:r>
               <w:rPr>
+                <w:rFonts w:ascii="Times New Roman" w:hAnsi="Times New Roman" w:cs="Times New Roman"/>
                 <w:b w:val="0"/>
                 <w:bCs w:val="0"/>
                 <w:noProof/>
@@ -2419,6 +2294,7 @@
             </w:r>
             <w:r>
               <w:rPr>
+                <w:rFonts w:ascii="Times New Roman" w:hAnsi="Times New Roman" w:cs="Times New Roman"/>
                 <w:b w:val="0"/>
                 <w:bCs w:val="0"/>
                 <w:noProof/>
@@ -2430,6 +2306,7 @@
             </w:r>
             <w:r>
               <w:rPr>
+                <w:rFonts w:ascii="Times New Roman" w:hAnsi="Times New Roman" w:cs="Times New Roman"/>
                 <w:b w:val="0"/>
                 <w:bCs w:val="0"/>
                 <w:noProof/>
@@ -2440,6 +2317,7 @@
             </w:r>
             <w:r>
               <w:rPr>
+                <w:rFonts w:ascii="Times New Roman" w:hAnsi="Times New Roman" w:cs="Times New Roman"/>
                 <w:b w:val="0"/>
                 <w:bCs w:val="0"/>
                 <w:noProof/>
@@ -2451,6 +2329,7 @@
             </w:r>
             <w:r>
               <w:rPr>
+                <w:rFonts w:ascii="Times New Roman" w:hAnsi="Times New Roman" w:cs="Times New Roman"/>
                 <w:b w:val="0"/>
                 <w:bCs w:val="0"/>
                 <w:noProof/>
@@ -2462,6 +2341,7 @@
             </w:r>
             <w:r>
               <w:rPr>
+                <w:rFonts w:ascii="Times New Roman" w:hAnsi="Times New Roman" w:cs="Times New Roman"/>
                 <w:b w:val="0"/>
                 <w:bCs w:val="0"/>
                 <w:noProof/>
@@ -2476,16 +2356,12 @@
         <w:p>
           <w:pPr>
             <w:pStyle w:val="TOC1"/>
-            <w:tabs>
-              <w:tab w:val="right" w:leader="dot" w:pos="8270"/>
-            </w:tabs>
             <w:rPr>
-              <w:rFonts w:eastAsiaTheme="minorEastAsia" w:cstheme="minorBidi"/>
-              <w:b w:val="0"/>
-              <w:bCs w:val="0"/>
-              <w:i w:val="0"/>
-              <w:iCs w:val="0"/>
-              <w:noProof/>
+              <w:rFonts w:eastAsiaTheme="minorEastAsia"/>
+              <w:b/>
+              <w:bCs/>
+              <w:i/>
+              <w:iCs/>
               <w:kern w:val="2"/>
               <w:lang w:bidi="ar-SA"/>
               <w14:ligatures w14:val="standardContextual"/>
@@ -2495,86 +2371,62 @@
             <w:r>
               <w:rPr>
                 <w:rStyle w:val="Hyperlink"/>
-                <w:b w:val="0"/>
-                <w:bCs w:val="0"/>
-                <w:i w:val="0"/>
-                <w:iCs w:val="0"/>
-                <w:noProof/>
               </w:rPr>
               <w:t>Chapter 2 Related Works</w:t>
             </w:r>
             <w:r>
               <w:rPr>
-                <w:b w:val="0"/>
-                <w:bCs w:val="0"/>
-                <w:i w:val="0"/>
-                <w:iCs w:val="0"/>
-                <w:noProof/>
                 <w:webHidden/>
               </w:rPr>
               <w:tab/>
             </w:r>
             <w:r>
               <w:rPr>
-                <w:b w:val="0"/>
-                <w:bCs w:val="0"/>
-                <w:i w:val="0"/>
-                <w:iCs w:val="0"/>
-                <w:noProof/>
+                <w:b/>
+                <w:bCs/>
+                <w:i/>
+                <w:iCs/>
                 <w:webHidden/>
               </w:rPr>
               <w:fldChar w:fldCharType="begin"/>
             </w:r>
             <w:r>
               <w:rPr>
-                <w:b w:val="0"/>
-                <w:bCs w:val="0"/>
-                <w:i w:val="0"/>
-                <w:iCs w:val="0"/>
-                <w:noProof/>
                 <w:webHidden/>
               </w:rPr>
               <w:instrText xml:space="preserve"> PAGEREF _Toc169510443 \h </w:instrText>
             </w:r>
             <w:r>
               <w:rPr>
-                <w:b w:val="0"/>
-                <w:bCs w:val="0"/>
-                <w:i w:val="0"/>
-                <w:iCs w:val="0"/>
-                <w:noProof/>
-                <w:webHidden/>
-              </w:rPr>
-            </w:r>
-            <w:r>
-              <w:rPr>
-                <w:b w:val="0"/>
-                <w:bCs w:val="0"/>
-                <w:i w:val="0"/>
-                <w:iCs w:val="0"/>
-                <w:noProof/>
+                <w:b/>
+                <w:bCs/>
+                <w:i/>
+                <w:iCs/>
+                <w:webHidden/>
+              </w:rPr>
+            </w:r>
+            <w:r>
+              <w:rPr>
+                <w:b/>
+                <w:bCs/>
+                <w:i/>
+                <w:iCs/>
                 <w:webHidden/>
               </w:rPr>
               <w:fldChar w:fldCharType="separate"/>
             </w:r>
             <w:r>
               <w:rPr>
-                <w:b w:val="0"/>
-                <w:bCs w:val="0"/>
-                <w:i w:val="0"/>
-                <w:iCs w:val="0"/>
-                <w:noProof/>
                 <w:webHidden/>
               </w:rPr>
               <w:t>3</w:t>
             </w:r>
             <w:r>
               <w:rPr>
-                <w:b w:val="0"/>
-                <w:bCs w:val="0"/>
-                <w:i w:val="0"/>
-                <w:iCs w:val="0"/>
-                <w:noProof/>
+                <w:b/>
+                <w:bCs/>
+                <w:i/>
+                <w:iCs/>
                 <w:webHidden/>
               </w:rPr>
               <w:fldChar w:fldCharType="end"/>
@@ -2588,7 +2440,7 @@
               <w:tab w:val="right" w:leader="dot" w:pos="8270"/>
             </w:tabs>
             <w:rPr>
-              <w:rFonts w:eastAsiaTheme="minorEastAsia" w:cstheme="minorBidi"/>
+              <w:rFonts w:ascii="Times New Roman" w:eastAsiaTheme="minorEastAsia" w:hAnsi="Times New Roman" w:cs="Times New Roman"/>
               <w:b w:val="0"/>
               <w:bCs w:val="0"/>
               <w:noProof/>
@@ -2614,6 +2466,7 @@
             </w:r>
             <w:r>
               <w:rPr>
+                <w:rFonts w:ascii="Times New Roman" w:hAnsi="Times New Roman" w:cs="Times New Roman"/>
                 <w:b w:val="0"/>
                 <w:bCs w:val="0"/>
                 <w:noProof/>
@@ -2625,6 +2478,7 @@
             </w:r>
             <w:r>
               <w:rPr>
+                <w:rFonts w:ascii="Times New Roman" w:hAnsi="Times New Roman" w:cs="Times New Roman"/>
                 <w:b w:val="0"/>
                 <w:bCs w:val="0"/>
                 <w:noProof/>
@@ -2636,6 +2490,7 @@
             </w:r>
             <w:r>
               <w:rPr>
+                <w:rFonts w:ascii="Times New Roman" w:hAnsi="Times New Roman" w:cs="Times New Roman"/>
                 <w:b w:val="0"/>
                 <w:bCs w:val="0"/>
                 <w:noProof/>
@@ -2647,6 +2502,7 @@
             </w:r>
             <w:r>
               <w:rPr>
+                <w:rFonts w:ascii="Times New Roman" w:hAnsi="Times New Roman" w:cs="Times New Roman"/>
                 <w:b w:val="0"/>
                 <w:bCs w:val="0"/>
                 <w:noProof/>
@@ -2657,6 +2513,7 @@
             </w:r>
             <w:r>
               <w:rPr>
+                <w:rFonts w:ascii="Times New Roman" w:hAnsi="Times New Roman" w:cs="Times New Roman"/>
                 <w:b w:val="0"/>
                 <w:bCs w:val="0"/>
                 <w:noProof/>
@@ -2668,6 +2525,7 @@
             </w:r>
             <w:r>
               <w:rPr>
+                <w:rFonts w:ascii="Times New Roman" w:hAnsi="Times New Roman" w:cs="Times New Roman"/>
                 <w:b w:val="0"/>
                 <w:bCs w:val="0"/>
                 <w:noProof/>
@@ -2679,6 +2537,7 @@
             </w:r>
             <w:r>
               <w:rPr>
+                <w:rFonts w:ascii="Times New Roman" w:hAnsi="Times New Roman" w:cs="Times New Roman"/>
                 <w:b w:val="0"/>
                 <w:bCs w:val="0"/>
                 <w:noProof/>
@@ -2697,7 +2556,7 @@
               <w:tab w:val="right" w:leader="dot" w:pos="8270"/>
             </w:tabs>
             <w:rPr>
-              <w:rFonts w:eastAsiaTheme="minorEastAsia" w:cstheme="minorBidi"/>
+              <w:rFonts w:ascii="Times New Roman" w:eastAsiaTheme="minorEastAsia" w:hAnsi="Times New Roman" w:cs="Times New Roman"/>
               <w:b w:val="0"/>
               <w:bCs w:val="0"/>
               <w:noProof/>
@@ -2723,6 +2582,7 @@
             </w:r>
             <w:r>
               <w:rPr>
+                <w:rFonts w:ascii="Times New Roman" w:hAnsi="Times New Roman" w:cs="Times New Roman"/>
                 <w:b w:val="0"/>
                 <w:bCs w:val="0"/>
                 <w:noProof/>
@@ -2734,6 +2594,7 @@
             </w:r>
             <w:r>
               <w:rPr>
+                <w:rFonts w:ascii="Times New Roman" w:hAnsi="Times New Roman" w:cs="Times New Roman"/>
                 <w:b w:val="0"/>
                 <w:bCs w:val="0"/>
                 <w:noProof/>
@@ -2745,6 +2606,7 @@
             </w:r>
             <w:r>
               <w:rPr>
+                <w:rFonts w:ascii="Times New Roman" w:hAnsi="Times New Roman" w:cs="Times New Roman"/>
                 <w:b w:val="0"/>
                 <w:bCs w:val="0"/>
                 <w:noProof/>
@@ -2756,6 +2618,7 @@
             </w:r>
             <w:r>
               <w:rPr>
+                <w:rFonts w:ascii="Times New Roman" w:hAnsi="Times New Roman" w:cs="Times New Roman"/>
                 <w:b w:val="0"/>
                 <w:bCs w:val="0"/>
                 <w:noProof/>
@@ -2766,6 +2629,7 @@
             </w:r>
             <w:r>
               <w:rPr>
+                <w:rFonts w:ascii="Times New Roman" w:hAnsi="Times New Roman" w:cs="Times New Roman"/>
                 <w:b w:val="0"/>
                 <w:bCs w:val="0"/>
                 <w:noProof/>
@@ -2777,6 +2641,7 @@
             </w:r>
             <w:r>
               <w:rPr>
+                <w:rFonts w:ascii="Times New Roman" w:hAnsi="Times New Roman" w:cs="Times New Roman"/>
                 <w:b w:val="0"/>
                 <w:bCs w:val="0"/>
                 <w:noProof/>
@@ -2788,6 +2653,7 @@
             </w:r>
             <w:r>
               <w:rPr>
+                <w:rFonts w:ascii="Times New Roman" w:hAnsi="Times New Roman" w:cs="Times New Roman"/>
                 <w:b w:val="0"/>
                 <w:bCs w:val="0"/>
                 <w:noProof/>
@@ -2802,16 +2668,12 @@
         <w:p>
           <w:pPr>
             <w:pStyle w:val="TOC1"/>
-            <w:tabs>
-              <w:tab w:val="right" w:leader="dot" w:pos="8270"/>
-            </w:tabs>
             <w:rPr>
-              <w:rFonts w:eastAsiaTheme="minorEastAsia" w:cstheme="minorBidi"/>
-              <w:b w:val="0"/>
-              <w:bCs w:val="0"/>
-              <w:i w:val="0"/>
-              <w:iCs w:val="0"/>
-              <w:noProof/>
+              <w:rFonts w:eastAsiaTheme="minorEastAsia"/>
+              <w:b/>
+              <w:bCs/>
+              <w:i/>
+              <w:iCs/>
               <w:kern w:val="2"/>
               <w:lang w:bidi="ar-SA"/>
               <w14:ligatures w14:val="standardContextual"/>
@@ -2821,86 +2683,62 @@
             <w:r>
               <w:rPr>
                 <w:rStyle w:val="Hyperlink"/>
-                <w:b w:val="0"/>
-                <w:bCs w:val="0"/>
-                <w:i w:val="0"/>
-                <w:iCs w:val="0"/>
-                <w:noProof/>
               </w:rPr>
               <w:t>Chapter 3 Design and Implementation</w:t>
             </w:r>
             <w:r>
               <w:rPr>
-                <w:b w:val="0"/>
-                <w:bCs w:val="0"/>
-                <w:i w:val="0"/>
-                <w:iCs w:val="0"/>
-                <w:noProof/>
                 <w:webHidden/>
               </w:rPr>
               <w:tab/>
             </w:r>
             <w:r>
               <w:rPr>
-                <w:b w:val="0"/>
-                <w:bCs w:val="0"/>
-                <w:i w:val="0"/>
-                <w:iCs w:val="0"/>
-                <w:noProof/>
+                <w:b/>
+                <w:bCs/>
+                <w:i/>
+                <w:iCs/>
                 <w:webHidden/>
               </w:rPr>
               <w:fldChar w:fldCharType="begin"/>
             </w:r>
             <w:r>
               <w:rPr>
-                <w:b w:val="0"/>
-                <w:bCs w:val="0"/>
-                <w:i w:val="0"/>
-                <w:iCs w:val="0"/>
-                <w:noProof/>
                 <w:webHidden/>
               </w:rPr>
               <w:instrText xml:space="preserve"> PAGEREF _Toc169510446 \h </w:instrText>
             </w:r>
             <w:r>
               <w:rPr>
-                <w:b w:val="0"/>
-                <w:bCs w:val="0"/>
-                <w:i w:val="0"/>
-                <w:iCs w:val="0"/>
-                <w:noProof/>
-                <w:webHidden/>
-              </w:rPr>
-            </w:r>
-            <w:r>
-              <w:rPr>
-                <w:b w:val="0"/>
-                <w:bCs w:val="0"/>
-                <w:i w:val="0"/>
-                <w:iCs w:val="0"/>
-                <w:noProof/>
+                <w:b/>
+                <w:bCs/>
+                <w:i/>
+                <w:iCs/>
+                <w:webHidden/>
+              </w:rPr>
+            </w:r>
+            <w:r>
+              <w:rPr>
+                <w:b/>
+                <w:bCs/>
+                <w:i/>
+                <w:iCs/>
                 <w:webHidden/>
               </w:rPr>
               <w:fldChar w:fldCharType="separate"/>
             </w:r>
             <w:r>
               <w:rPr>
-                <w:b w:val="0"/>
-                <w:bCs w:val="0"/>
-                <w:i w:val="0"/>
-                <w:iCs w:val="0"/>
-                <w:noProof/>
                 <w:webHidden/>
               </w:rPr>
               <w:t>5</w:t>
             </w:r>
             <w:r>
               <w:rPr>
-                <w:b w:val="0"/>
-                <w:bCs w:val="0"/>
-                <w:i w:val="0"/>
-                <w:iCs w:val="0"/>
-                <w:noProof/>
+                <w:b/>
+                <w:bCs/>
+                <w:i/>
+                <w:iCs/>
                 <w:webHidden/>
               </w:rPr>
               <w:fldChar w:fldCharType="end"/>
@@ -2914,7 +2752,7 @@
               <w:tab w:val="right" w:leader="dot" w:pos="8270"/>
             </w:tabs>
             <w:rPr>
-              <w:rFonts w:eastAsiaTheme="minorEastAsia" w:cstheme="minorBidi"/>
+              <w:rFonts w:ascii="Times New Roman" w:eastAsiaTheme="minorEastAsia" w:hAnsi="Times New Roman" w:cs="Times New Roman"/>
               <w:b w:val="0"/>
               <w:bCs w:val="0"/>
               <w:noProof/>
@@ -2940,6 +2778,7 @@
             </w:r>
             <w:r>
               <w:rPr>
+                <w:rFonts w:ascii="Times New Roman" w:hAnsi="Times New Roman" w:cs="Times New Roman"/>
                 <w:b w:val="0"/>
                 <w:bCs w:val="0"/>
                 <w:noProof/>
@@ -2951,6 +2790,7 @@
             </w:r>
             <w:r>
               <w:rPr>
+                <w:rFonts w:ascii="Times New Roman" w:hAnsi="Times New Roman" w:cs="Times New Roman"/>
                 <w:b w:val="0"/>
                 <w:bCs w:val="0"/>
                 <w:noProof/>
@@ -2962,6 +2802,7 @@
             </w:r>
             <w:r>
               <w:rPr>
+                <w:rFonts w:ascii="Times New Roman" w:hAnsi="Times New Roman" w:cs="Times New Roman"/>
                 <w:b w:val="0"/>
                 <w:bCs w:val="0"/>
                 <w:noProof/>
@@ -2973,6 +2814,7 @@
             </w:r>
             <w:r>
               <w:rPr>
+                <w:rFonts w:ascii="Times New Roman" w:hAnsi="Times New Roman" w:cs="Times New Roman"/>
                 <w:b w:val="0"/>
                 <w:bCs w:val="0"/>
                 <w:noProof/>
@@ -2983,6 +2825,7 @@
             </w:r>
             <w:r>
               <w:rPr>
+                <w:rFonts w:ascii="Times New Roman" w:hAnsi="Times New Roman" w:cs="Times New Roman"/>
                 <w:b w:val="0"/>
                 <w:bCs w:val="0"/>
                 <w:noProof/>
@@ -2994,6 +2837,7 @@
             </w:r>
             <w:r>
               <w:rPr>
+                <w:rFonts w:ascii="Times New Roman" w:hAnsi="Times New Roman" w:cs="Times New Roman"/>
                 <w:b w:val="0"/>
                 <w:bCs w:val="0"/>
                 <w:noProof/>
@@ -3005,6 +2849,7 @@
             </w:r>
             <w:r>
               <w:rPr>
+                <w:rFonts w:ascii="Times New Roman" w:hAnsi="Times New Roman" w:cs="Times New Roman"/>
                 <w:b w:val="0"/>
                 <w:bCs w:val="0"/>
                 <w:noProof/>
@@ -3023,7 +2868,7 @@
               <w:tab w:val="right" w:leader="dot" w:pos="8270"/>
             </w:tabs>
             <w:rPr>
-              <w:rFonts w:eastAsiaTheme="minorEastAsia" w:cstheme="minorBidi"/>
+              <w:rFonts w:ascii="Times New Roman" w:eastAsiaTheme="minorEastAsia" w:hAnsi="Times New Roman" w:cs="Times New Roman"/>
               <w:b w:val="0"/>
               <w:bCs w:val="0"/>
               <w:noProof/>
@@ -3049,6 +2894,7 @@
             </w:r>
             <w:r>
               <w:rPr>
+                <w:rFonts w:ascii="Times New Roman" w:hAnsi="Times New Roman" w:cs="Times New Roman"/>
                 <w:b w:val="0"/>
                 <w:bCs w:val="0"/>
                 <w:noProof/>
@@ -3060,6 +2906,7 @@
             </w:r>
             <w:r>
               <w:rPr>
+                <w:rFonts w:ascii="Times New Roman" w:hAnsi="Times New Roman" w:cs="Times New Roman"/>
                 <w:b w:val="0"/>
                 <w:bCs w:val="0"/>
                 <w:noProof/>
@@ -3071,6 +2918,7 @@
             </w:r>
             <w:r>
               <w:rPr>
+                <w:rFonts w:ascii="Times New Roman" w:hAnsi="Times New Roman" w:cs="Times New Roman"/>
                 <w:b w:val="0"/>
                 <w:bCs w:val="0"/>
                 <w:noProof/>
@@ -3082,6 +2930,7 @@
             </w:r>
             <w:r>
               <w:rPr>
+                <w:rFonts w:ascii="Times New Roman" w:hAnsi="Times New Roman" w:cs="Times New Roman"/>
                 <w:b w:val="0"/>
                 <w:bCs w:val="0"/>
                 <w:noProof/>
@@ -3092,6 +2941,7 @@
             </w:r>
             <w:r>
               <w:rPr>
+                <w:rFonts w:ascii="Times New Roman" w:hAnsi="Times New Roman" w:cs="Times New Roman"/>
                 <w:b w:val="0"/>
                 <w:bCs w:val="0"/>
                 <w:noProof/>
@@ -3103,6 +2953,7 @@
             </w:r>
             <w:r>
               <w:rPr>
+                <w:rFonts w:ascii="Times New Roman" w:hAnsi="Times New Roman" w:cs="Times New Roman"/>
                 <w:b w:val="0"/>
                 <w:bCs w:val="0"/>
                 <w:noProof/>
@@ -3114,6 +2965,7 @@
             </w:r>
             <w:r>
               <w:rPr>
+                <w:rFonts w:ascii="Times New Roman" w:hAnsi="Times New Roman" w:cs="Times New Roman"/>
                 <w:b w:val="0"/>
                 <w:bCs w:val="0"/>
                 <w:noProof/>
@@ -3132,7 +2984,7 @@
               <w:tab w:val="right" w:leader="dot" w:pos="8270"/>
             </w:tabs>
             <w:rPr>
-              <w:rFonts w:eastAsiaTheme="minorEastAsia" w:cstheme="minorBidi"/>
+              <w:rFonts w:ascii="Times New Roman" w:eastAsiaTheme="minorEastAsia" w:hAnsi="Times New Roman" w:cs="Times New Roman"/>
               <w:noProof/>
               <w:kern w:val="2"/>
               <w:sz w:val="24"/>
@@ -3154,6 +3006,7 @@
             </w:r>
             <w:r>
               <w:rPr>
+                <w:rFonts w:ascii="Times New Roman" w:hAnsi="Times New Roman" w:cs="Times New Roman"/>
                 <w:noProof/>
                 <w:webHidden/>
                 <w:sz w:val="24"/>
@@ -3163,6 +3016,7 @@
             </w:r>
             <w:r>
               <w:rPr>
+                <w:rFonts w:ascii="Times New Roman" w:hAnsi="Times New Roman" w:cs="Times New Roman"/>
                 <w:noProof/>
                 <w:webHidden/>
                 <w:sz w:val="24"/>
@@ -3172,6 +3026,7 @@
             </w:r>
             <w:r>
               <w:rPr>
+                <w:rFonts w:ascii="Times New Roman" w:hAnsi="Times New Roman" w:cs="Times New Roman"/>
                 <w:noProof/>
                 <w:webHidden/>
                 <w:sz w:val="24"/>
@@ -3181,14 +3036,16 @@
             </w:r>
             <w:r>
               <w:rPr>
-                <w:noProof/>
-                <w:webHidden/>
-                <w:sz w:val="24"/>
-                <w:szCs w:val="24"/>
-              </w:rPr>
-            </w:r>
-            <w:r>
-              <w:rPr>
+                <w:rFonts w:ascii="Times New Roman" w:hAnsi="Times New Roman" w:cs="Times New Roman"/>
+                <w:noProof/>
+                <w:webHidden/>
+                <w:sz w:val="24"/>
+                <w:szCs w:val="24"/>
+              </w:rPr>
+            </w:r>
+            <w:r>
+              <w:rPr>
+                <w:rFonts w:ascii="Times New Roman" w:hAnsi="Times New Roman" w:cs="Times New Roman"/>
                 <w:noProof/>
                 <w:webHidden/>
                 <w:sz w:val="24"/>
@@ -3198,6 +3055,7 @@
             </w:r>
             <w:r>
               <w:rPr>
+                <w:rFonts w:ascii="Times New Roman" w:hAnsi="Times New Roman" w:cs="Times New Roman"/>
                 <w:noProof/>
                 <w:webHidden/>
                 <w:sz w:val="24"/>
@@ -3207,6 +3065,7 @@
             </w:r>
             <w:r>
               <w:rPr>
+                <w:rFonts w:ascii="Times New Roman" w:hAnsi="Times New Roman" w:cs="Times New Roman"/>
                 <w:noProof/>
                 <w:webHidden/>
                 <w:sz w:val="24"/>
@@ -3223,7 +3082,7 @@
               <w:tab w:val="right" w:leader="dot" w:pos="8270"/>
             </w:tabs>
             <w:rPr>
-              <w:rFonts w:eastAsiaTheme="minorEastAsia" w:cstheme="minorBidi"/>
+              <w:rFonts w:ascii="Times New Roman" w:eastAsiaTheme="minorEastAsia" w:hAnsi="Times New Roman" w:cs="Times New Roman"/>
               <w:noProof/>
               <w:kern w:val="2"/>
               <w:sz w:val="24"/>
@@ -3245,6 +3104,7 @@
             </w:r>
             <w:r>
               <w:rPr>
+                <w:rFonts w:ascii="Times New Roman" w:hAnsi="Times New Roman" w:cs="Times New Roman"/>
                 <w:noProof/>
                 <w:webHidden/>
                 <w:sz w:val="24"/>
@@ -3254,6 +3114,7 @@
             </w:r>
             <w:r>
               <w:rPr>
+                <w:rFonts w:ascii="Times New Roman" w:hAnsi="Times New Roman" w:cs="Times New Roman"/>
                 <w:noProof/>
                 <w:webHidden/>
                 <w:sz w:val="24"/>
@@ -3263,6 +3124,7 @@
             </w:r>
             <w:r>
               <w:rPr>
+                <w:rFonts w:ascii="Times New Roman" w:hAnsi="Times New Roman" w:cs="Times New Roman"/>
                 <w:noProof/>
                 <w:webHidden/>
                 <w:sz w:val="24"/>
@@ -3272,14 +3134,16 @@
             </w:r>
             <w:r>
               <w:rPr>
-                <w:noProof/>
-                <w:webHidden/>
-                <w:sz w:val="24"/>
-                <w:szCs w:val="24"/>
-              </w:rPr>
-            </w:r>
-            <w:r>
-              <w:rPr>
+                <w:rFonts w:ascii="Times New Roman" w:hAnsi="Times New Roman" w:cs="Times New Roman"/>
+                <w:noProof/>
+                <w:webHidden/>
+                <w:sz w:val="24"/>
+                <w:szCs w:val="24"/>
+              </w:rPr>
+            </w:r>
+            <w:r>
+              <w:rPr>
+                <w:rFonts w:ascii="Times New Roman" w:hAnsi="Times New Roman" w:cs="Times New Roman"/>
                 <w:noProof/>
                 <w:webHidden/>
                 <w:sz w:val="24"/>
@@ -3289,6 +3153,7 @@
             </w:r>
             <w:r>
               <w:rPr>
+                <w:rFonts w:ascii="Times New Roman" w:hAnsi="Times New Roman" w:cs="Times New Roman"/>
                 <w:noProof/>
                 <w:webHidden/>
                 <w:sz w:val="24"/>
@@ -3298,6 +3163,7 @@
             </w:r>
             <w:r>
               <w:rPr>
+                <w:rFonts w:ascii="Times New Roman" w:hAnsi="Times New Roman" w:cs="Times New Roman"/>
                 <w:noProof/>
                 <w:webHidden/>
                 <w:sz w:val="24"/>
@@ -3314,7 +3180,7 @@
               <w:tab w:val="right" w:leader="dot" w:pos="8270"/>
             </w:tabs>
             <w:rPr>
-              <w:rFonts w:eastAsiaTheme="minorEastAsia" w:cstheme="minorBidi"/>
+              <w:rFonts w:ascii="Times New Roman" w:eastAsiaTheme="minorEastAsia" w:hAnsi="Times New Roman" w:cs="Times New Roman"/>
               <w:b w:val="0"/>
               <w:bCs w:val="0"/>
               <w:noProof/>
@@ -3340,6 +3206,7 @@
             </w:r>
             <w:r>
               <w:rPr>
+                <w:rFonts w:ascii="Times New Roman" w:hAnsi="Times New Roman" w:cs="Times New Roman"/>
                 <w:b w:val="0"/>
                 <w:bCs w:val="0"/>
                 <w:noProof/>
@@ -3351,6 +3218,7 @@
             </w:r>
             <w:r>
               <w:rPr>
+                <w:rFonts w:ascii="Times New Roman" w:hAnsi="Times New Roman" w:cs="Times New Roman"/>
                 <w:b w:val="0"/>
                 <w:bCs w:val="0"/>
                 <w:noProof/>
@@ -3362,6 +3230,7 @@
             </w:r>
             <w:r>
               <w:rPr>
+                <w:rFonts w:ascii="Times New Roman" w:hAnsi="Times New Roman" w:cs="Times New Roman"/>
                 <w:b w:val="0"/>
                 <w:bCs w:val="0"/>
                 <w:noProof/>
@@ -3373,6 +3242,7 @@
             </w:r>
             <w:r>
               <w:rPr>
+                <w:rFonts w:ascii="Times New Roman" w:hAnsi="Times New Roman" w:cs="Times New Roman"/>
                 <w:b w:val="0"/>
                 <w:bCs w:val="0"/>
                 <w:noProof/>
@@ -3383,6 +3253,7 @@
             </w:r>
             <w:r>
               <w:rPr>
+                <w:rFonts w:ascii="Times New Roman" w:hAnsi="Times New Roman" w:cs="Times New Roman"/>
                 <w:b w:val="0"/>
                 <w:bCs w:val="0"/>
                 <w:noProof/>
@@ -3394,6 +3265,7 @@
             </w:r>
             <w:r>
               <w:rPr>
+                <w:rFonts w:ascii="Times New Roman" w:hAnsi="Times New Roman" w:cs="Times New Roman"/>
                 <w:b w:val="0"/>
                 <w:bCs w:val="0"/>
                 <w:noProof/>
@@ -3405,6 +3277,7 @@
             </w:r>
             <w:r>
               <w:rPr>
+                <w:rFonts w:ascii="Times New Roman" w:hAnsi="Times New Roman" w:cs="Times New Roman"/>
                 <w:b w:val="0"/>
                 <w:bCs w:val="0"/>
                 <w:noProof/>
@@ -3423,7 +3296,7 @@
               <w:tab w:val="right" w:leader="dot" w:pos="8270"/>
             </w:tabs>
             <w:rPr>
-              <w:rFonts w:eastAsiaTheme="minorEastAsia" w:cstheme="minorBidi"/>
+              <w:rFonts w:ascii="Times New Roman" w:eastAsiaTheme="minorEastAsia" w:hAnsi="Times New Roman" w:cs="Times New Roman"/>
               <w:b w:val="0"/>
               <w:bCs w:val="0"/>
               <w:noProof/>
@@ -3449,6 +3322,7 @@
             </w:r>
             <w:r>
               <w:rPr>
+                <w:rFonts w:ascii="Times New Roman" w:hAnsi="Times New Roman" w:cs="Times New Roman"/>
                 <w:b w:val="0"/>
                 <w:bCs w:val="0"/>
                 <w:noProof/>
@@ -3460,6 +3334,7 @@
             </w:r>
             <w:r>
               <w:rPr>
+                <w:rFonts w:ascii="Times New Roman" w:hAnsi="Times New Roman" w:cs="Times New Roman"/>
                 <w:b w:val="0"/>
                 <w:bCs w:val="0"/>
                 <w:noProof/>
@@ -3471,6 +3346,7 @@
             </w:r>
             <w:r>
               <w:rPr>
+                <w:rFonts w:ascii="Times New Roman" w:hAnsi="Times New Roman" w:cs="Times New Roman"/>
                 <w:b w:val="0"/>
                 <w:bCs w:val="0"/>
                 <w:noProof/>
@@ -3482,6 +3358,7 @@
             </w:r>
             <w:r>
               <w:rPr>
+                <w:rFonts w:ascii="Times New Roman" w:hAnsi="Times New Roman" w:cs="Times New Roman"/>
                 <w:b w:val="0"/>
                 <w:bCs w:val="0"/>
                 <w:noProof/>
@@ -3492,6 +3369,7 @@
             </w:r>
             <w:r>
               <w:rPr>
+                <w:rFonts w:ascii="Times New Roman" w:hAnsi="Times New Roman" w:cs="Times New Roman"/>
                 <w:b w:val="0"/>
                 <w:bCs w:val="0"/>
                 <w:noProof/>
@@ -3503,6 +3381,7 @@
             </w:r>
             <w:r>
               <w:rPr>
+                <w:rFonts w:ascii="Times New Roman" w:hAnsi="Times New Roman" w:cs="Times New Roman"/>
                 <w:b w:val="0"/>
                 <w:bCs w:val="0"/>
                 <w:noProof/>
@@ -3514,6 +3393,7 @@
             </w:r>
             <w:r>
               <w:rPr>
+                <w:rFonts w:ascii="Times New Roman" w:hAnsi="Times New Roman" w:cs="Times New Roman"/>
                 <w:b w:val="0"/>
                 <w:bCs w:val="0"/>
                 <w:noProof/>
@@ -3532,7 +3412,7 @@
               <w:tab w:val="right" w:leader="dot" w:pos="8270"/>
             </w:tabs>
             <w:rPr>
-              <w:rFonts w:eastAsiaTheme="minorEastAsia" w:cstheme="minorBidi"/>
+              <w:rFonts w:ascii="Times New Roman" w:eastAsiaTheme="minorEastAsia" w:hAnsi="Times New Roman" w:cs="Times New Roman"/>
               <w:noProof/>
               <w:kern w:val="2"/>
               <w:sz w:val="24"/>
@@ -3554,6 +3434,7 @@
             </w:r>
             <w:r>
               <w:rPr>
+                <w:rFonts w:ascii="Times New Roman" w:hAnsi="Times New Roman" w:cs="Times New Roman"/>
                 <w:noProof/>
                 <w:webHidden/>
                 <w:sz w:val="24"/>
@@ -3563,6 +3444,7 @@
             </w:r>
             <w:r>
               <w:rPr>
+                <w:rFonts w:ascii="Times New Roman" w:hAnsi="Times New Roman" w:cs="Times New Roman"/>
                 <w:noProof/>
                 <w:webHidden/>
                 <w:sz w:val="24"/>
@@ -3572,6 +3454,7 @@
             </w:r>
             <w:r>
               <w:rPr>
+                <w:rFonts w:ascii="Times New Roman" w:hAnsi="Times New Roman" w:cs="Times New Roman"/>
                 <w:noProof/>
                 <w:webHidden/>
                 <w:sz w:val="24"/>
@@ -3581,14 +3464,16 @@
             </w:r>
             <w:r>
               <w:rPr>
-                <w:noProof/>
-                <w:webHidden/>
-                <w:sz w:val="24"/>
-                <w:szCs w:val="24"/>
-              </w:rPr>
-            </w:r>
-            <w:r>
-              <w:rPr>
+                <w:rFonts w:ascii="Times New Roman" w:hAnsi="Times New Roman" w:cs="Times New Roman"/>
+                <w:noProof/>
+                <w:webHidden/>
+                <w:sz w:val="24"/>
+                <w:szCs w:val="24"/>
+              </w:rPr>
+            </w:r>
+            <w:r>
+              <w:rPr>
+                <w:rFonts w:ascii="Times New Roman" w:hAnsi="Times New Roman" w:cs="Times New Roman"/>
                 <w:noProof/>
                 <w:webHidden/>
                 <w:sz w:val="24"/>
@@ -3598,6 +3483,7 @@
             </w:r>
             <w:r>
               <w:rPr>
+                <w:rFonts w:ascii="Times New Roman" w:hAnsi="Times New Roman" w:cs="Times New Roman"/>
                 <w:noProof/>
                 <w:webHidden/>
                 <w:sz w:val="24"/>
@@ -3607,6 +3493,7 @@
             </w:r>
             <w:r>
               <w:rPr>
+                <w:rFonts w:ascii="Times New Roman" w:hAnsi="Times New Roman" w:cs="Times New Roman"/>
                 <w:noProof/>
                 <w:webHidden/>
                 <w:sz w:val="24"/>
@@ -3623,7 +3510,7 @@
               <w:tab w:val="right" w:leader="dot" w:pos="8270"/>
             </w:tabs>
             <w:rPr>
-              <w:rFonts w:eastAsiaTheme="minorEastAsia" w:cstheme="minorBidi"/>
+              <w:rFonts w:ascii="Times New Roman" w:eastAsiaTheme="minorEastAsia" w:hAnsi="Times New Roman" w:cs="Times New Roman"/>
               <w:noProof/>
               <w:kern w:val="2"/>
               <w:sz w:val="24"/>
@@ -3645,6 +3532,7 @@
             </w:r>
             <w:r>
               <w:rPr>
+                <w:rFonts w:ascii="Times New Roman" w:hAnsi="Times New Roman" w:cs="Times New Roman"/>
                 <w:noProof/>
                 <w:webHidden/>
                 <w:sz w:val="24"/>
@@ -3654,6 +3542,7 @@
             </w:r>
             <w:r>
               <w:rPr>
+                <w:rFonts w:ascii="Times New Roman" w:hAnsi="Times New Roman" w:cs="Times New Roman"/>
                 <w:noProof/>
                 <w:webHidden/>
                 <w:sz w:val="24"/>
@@ -3663,6 +3552,7 @@
             </w:r>
             <w:r>
               <w:rPr>
+                <w:rFonts w:ascii="Times New Roman" w:hAnsi="Times New Roman" w:cs="Times New Roman"/>
                 <w:noProof/>
                 <w:webHidden/>
                 <w:sz w:val="24"/>
@@ -3672,14 +3562,16 @@
             </w:r>
             <w:r>
               <w:rPr>
-                <w:noProof/>
-                <w:webHidden/>
-                <w:sz w:val="24"/>
-                <w:szCs w:val="24"/>
-              </w:rPr>
-            </w:r>
-            <w:r>
-              <w:rPr>
+                <w:rFonts w:ascii="Times New Roman" w:hAnsi="Times New Roman" w:cs="Times New Roman"/>
+                <w:noProof/>
+                <w:webHidden/>
+                <w:sz w:val="24"/>
+                <w:szCs w:val="24"/>
+              </w:rPr>
+            </w:r>
+            <w:r>
+              <w:rPr>
+                <w:rFonts w:ascii="Times New Roman" w:hAnsi="Times New Roman" w:cs="Times New Roman"/>
                 <w:noProof/>
                 <w:webHidden/>
                 <w:sz w:val="24"/>
@@ -3689,6 +3581,7 @@
             </w:r>
             <w:r>
               <w:rPr>
+                <w:rFonts w:ascii="Times New Roman" w:hAnsi="Times New Roman" w:cs="Times New Roman"/>
                 <w:noProof/>
                 <w:webHidden/>
                 <w:sz w:val="24"/>
@@ -3698,6 +3591,7 @@
             </w:r>
             <w:r>
               <w:rPr>
+                <w:rFonts w:ascii="Times New Roman" w:hAnsi="Times New Roman" w:cs="Times New Roman"/>
                 <w:noProof/>
                 <w:webHidden/>
                 <w:sz w:val="24"/>
@@ -3714,7 +3608,7 @@
               <w:tab w:val="right" w:leader="dot" w:pos="8270"/>
             </w:tabs>
             <w:rPr>
-              <w:rFonts w:eastAsiaTheme="minorEastAsia" w:cstheme="minorBidi"/>
+              <w:rFonts w:ascii="Times New Roman" w:eastAsiaTheme="minorEastAsia" w:hAnsi="Times New Roman" w:cs="Times New Roman"/>
               <w:noProof/>
               <w:kern w:val="2"/>
               <w:sz w:val="24"/>
@@ -3736,6 +3630,7 @@
             </w:r>
             <w:r>
               <w:rPr>
+                <w:rFonts w:ascii="Times New Roman" w:hAnsi="Times New Roman" w:cs="Times New Roman"/>
                 <w:noProof/>
                 <w:webHidden/>
                 <w:sz w:val="24"/>
@@ -3745,6 +3640,7 @@
             </w:r>
             <w:r>
               <w:rPr>
+                <w:rFonts w:ascii="Times New Roman" w:hAnsi="Times New Roman" w:cs="Times New Roman"/>
                 <w:noProof/>
                 <w:webHidden/>
                 <w:sz w:val="24"/>
@@ -3754,6 +3650,7 @@
             </w:r>
             <w:r>
               <w:rPr>
+                <w:rFonts w:ascii="Times New Roman" w:hAnsi="Times New Roman" w:cs="Times New Roman"/>
                 <w:noProof/>
                 <w:webHidden/>
                 <w:sz w:val="24"/>
@@ -3763,14 +3660,16 @@
             </w:r>
             <w:r>
               <w:rPr>
-                <w:noProof/>
-                <w:webHidden/>
-                <w:sz w:val="24"/>
-                <w:szCs w:val="24"/>
-              </w:rPr>
-            </w:r>
-            <w:r>
-              <w:rPr>
+                <w:rFonts w:ascii="Times New Roman" w:hAnsi="Times New Roman" w:cs="Times New Roman"/>
+                <w:noProof/>
+                <w:webHidden/>
+                <w:sz w:val="24"/>
+                <w:szCs w:val="24"/>
+              </w:rPr>
+            </w:r>
+            <w:r>
+              <w:rPr>
+                <w:rFonts w:ascii="Times New Roman" w:hAnsi="Times New Roman" w:cs="Times New Roman"/>
                 <w:noProof/>
                 <w:webHidden/>
                 <w:sz w:val="24"/>
@@ -3780,6 +3679,7 @@
             </w:r>
             <w:r>
               <w:rPr>
+                <w:rFonts w:ascii="Times New Roman" w:hAnsi="Times New Roman" w:cs="Times New Roman"/>
                 <w:noProof/>
                 <w:webHidden/>
                 <w:sz w:val="24"/>
@@ -3789,6 +3689,7 @@
             </w:r>
             <w:r>
               <w:rPr>
+                <w:rFonts w:ascii="Times New Roman" w:hAnsi="Times New Roman" w:cs="Times New Roman"/>
                 <w:noProof/>
                 <w:webHidden/>
                 <w:sz w:val="24"/>
@@ -3805,7 +3706,7 @@
               <w:tab w:val="right" w:leader="dot" w:pos="8270"/>
             </w:tabs>
             <w:rPr>
-              <w:rFonts w:eastAsiaTheme="minorEastAsia" w:cstheme="minorBidi"/>
+              <w:rFonts w:ascii="Times New Roman" w:eastAsiaTheme="minorEastAsia" w:hAnsi="Times New Roman" w:cs="Times New Roman"/>
               <w:noProof/>
               <w:kern w:val="2"/>
               <w:sz w:val="24"/>
@@ -3847,6 +3748,7 @@
             </w:r>
             <w:r>
               <w:rPr>
+                <w:rFonts w:ascii="Times New Roman" w:hAnsi="Times New Roman" w:cs="Times New Roman"/>
                 <w:noProof/>
                 <w:webHidden/>
                 <w:sz w:val="24"/>
@@ -3856,6 +3758,7 @@
             </w:r>
             <w:r>
               <w:rPr>
+                <w:rFonts w:ascii="Times New Roman" w:hAnsi="Times New Roman" w:cs="Times New Roman"/>
                 <w:noProof/>
                 <w:webHidden/>
                 <w:sz w:val="24"/>
@@ -3865,6 +3768,7 @@
             </w:r>
             <w:r>
               <w:rPr>
+                <w:rFonts w:ascii="Times New Roman" w:hAnsi="Times New Roman" w:cs="Times New Roman"/>
                 <w:noProof/>
                 <w:webHidden/>
                 <w:sz w:val="24"/>
@@ -3874,14 +3778,16 @@
             </w:r>
             <w:r>
               <w:rPr>
-                <w:noProof/>
-                <w:webHidden/>
-                <w:sz w:val="24"/>
-                <w:szCs w:val="24"/>
-              </w:rPr>
-            </w:r>
-            <w:r>
-              <w:rPr>
+                <w:rFonts w:ascii="Times New Roman" w:hAnsi="Times New Roman" w:cs="Times New Roman"/>
+                <w:noProof/>
+                <w:webHidden/>
+                <w:sz w:val="24"/>
+                <w:szCs w:val="24"/>
+              </w:rPr>
+            </w:r>
+            <w:r>
+              <w:rPr>
+                <w:rFonts w:ascii="Times New Roman" w:hAnsi="Times New Roman" w:cs="Times New Roman"/>
                 <w:noProof/>
                 <w:webHidden/>
                 <w:sz w:val="24"/>
@@ -3891,6 +3797,7 @@
             </w:r>
             <w:r>
               <w:rPr>
+                <w:rFonts w:ascii="Times New Roman" w:hAnsi="Times New Roman" w:cs="Times New Roman"/>
                 <w:noProof/>
                 <w:webHidden/>
                 <w:sz w:val="24"/>
@@ -3900,6 +3807,7 @@
             </w:r>
             <w:r>
               <w:rPr>
+                <w:rFonts w:ascii="Times New Roman" w:hAnsi="Times New Roman" w:cs="Times New Roman"/>
                 <w:noProof/>
                 <w:webHidden/>
                 <w:sz w:val="24"/>
@@ -3916,7 +3824,7 @@
               <w:tab w:val="right" w:leader="dot" w:pos="8270"/>
             </w:tabs>
             <w:rPr>
-              <w:rFonts w:eastAsiaTheme="minorEastAsia" w:cstheme="minorBidi"/>
+              <w:rFonts w:ascii="Times New Roman" w:eastAsiaTheme="minorEastAsia" w:hAnsi="Times New Roman" w:cs="Times New Roman"/>
               <w:b w:val="0"/>
               <w:bCs w:val="0"/>
               <w:noProof/>
@@ -3942,6 +3850,7 @@
             </w:r>
             <w:r>
               <w:rPr>
+                <w:rFonts w:ascii="Times New Roman" w:hAnsi="Times New Roman" w:cs="Times New Roman"/>
                 <w:b w:val="0"/>
                 <w:bCs w:val="0"/>
                 <w:noProof/>
@@ -3953,6 +3862,7 @@
             </w:r>
             <w:r>
               <w:rPr>
+                <w:rFonts w:ascii="Times New Roman" w:hAnsi="Times New Roman" w:cs="Times New Roman"/>
                 <w:b w:val="0"/>
                 <w:bCs w:val="0"/>
                 <w:noProof/>
@@ -3964,6 +3874,7 @@
             </w:r>
             <w:r>
               <w:rPr>
+                <w:rFonts w:ascii="Times New Roman" w:hAnsi="Times New Roman" w:cs="Times New Roman"/>
                 <w:b w:val="0"/>
                 <w:bCs w:val="0"/>
                 <w:noProof/>
@@ -3975,6 +3886,7 @@
             </w:r>
             <w:r>
               <w:rPr>
+                <w:rFonts w:ascii="Times New Roman" w:hAnsi="Times New Roman" w:cs="Times New Roman"/>
                 <w:b w:val="0"/>
                 <w:bCs w:val="0"/>
                 <w:noProof/>
@@ -3985,6 +3897,7 @@
             </w:r>
             <w:r>
               <w:rPr>
+                <w:rFonts w:ascii="Times New Roman" w:hAnsi="Times New Roman" w:cs="Times New Roman"/>
                 <w:b w:val="0"/>
                 <w:bCs w:val="0"/>
                 <w:noProof/>
@@ -3996,6 +3909,7 @@
             </w:r>
             <w:r>
               <w:rPr>
+                <w:rFonts w:ascii="Times New Roman" w:hAnsi="Times New Roman" w:cs="Times New Roman"/>
                 <w:b w:val="0"/>
                 <w:bCs w:val="0"/>
                 <w:noProof/>
@@ -4007,6 +3921,7 @@
             </w:r>
             <w:r>
               <w:rPr>
+                <w:rFonts w:ascii="Times New Roman" w:hAnsi="Times New Roman" w:cs="Times New Roman"/>
                 <w:b w:val="0"/>
                 <w:bCs w:val="0"/>
                 <w:noProof/>
@@ -4021,16 +3936,12 @@
         <w:p>
           <w:pPr>
             <w:pStyle w:val="TOC1"/>
-            <w:tabs>
-              <w:tab w:val="right" w:leader="dot" w:pos="8270"/>
-            </w:tabs>
             <w:rPr>
-              <w:rFonts w:eastAsiaTheme="minorEastAsia" w:cstheme="minorBidi"/>
-              <w:b w:val="0"/>
-              <w:bCs w:val="0"/>
-              <w:i w:val="0"/>
-              <w:iCs w:val="0"/>
-              <w:noProof/>
+              <w:rFonts w:eastAsiaTheme="minorEastAsia"/>
+              <w:b/>
+              <w:bCs/>
+              <w:i/>
+              <w:iCs/>
               <w:kern w:val="2"/>
               <w:lang w:bidi="ar-SA"/>
               <w14:ligatures w14:val="standardContextual"/>
@@ -4040,86 +3951,62 @@
             <w:r>
               <w:rPr>
                 <w:rStyle w:val="Hyperlink"/>
-                <w:b w:val="0"/>
-                <w:bCs w:val="0"/>
-                <w:i w:val="0"/>
-                <w:iCs w:val="0"/>
-                <w:noProof/>
               </w:rPr>
               <w:t>Chapter 4 Discussion on the Achievements</w:t>
             </w:r>
             <w:r>
               <w:rPr>
-                <w:b w:val="0"/>
-                <w:bCs w:val="0"/>
-                <w:i w:val="0"/>
-                <w:iCs w:val="0"/>
-                <w:noProof/>
                 <w:webHidden/>
               </w:rPr>
               <w:tab/>
             </w:r>
             <w:r>
               <w:rPr>
-                <w:b w:val="0"/>
-                <w:bCs w:val="0"/>
-                <w:i w:val="0"/>
-                <w:iCs w:val="0"/>
-                <w:noProof/>
+                <w:b/>
+                <w:bCs/>
+                <w:i/>
+                <w:iCs/>
                 <w:webHidden/>
               </w:rPr>
               <w:fldChar w:fldCharType="begin"/>
             </w:r>
             <w:r>
               <w:rPr>
-                <w:b w:val="0"/>
-                <w:bCs w:val="0"/>
-                <w:i w:val="0"/>
-                <w:iCs w:val="0"/>
-                <w:noProof/>
                 <w:webHidden/>
               </w:rPr>
               <w:instrText xml:space="preserve"> PAGEREF _Toc169510458 \h </w:instrText>
             </w:r>
             <w:r>
               <w:rPr>
-                <w:b w:val="0"/>
-                <w:bCs w:val="0"/>
-                <w:i w:val="0"/>
-                <w:iCs w:val="0"/>
-                <w:noProof/>
-                <w:webHidden/>
-              </w:rPr>
-            </w:r>
-            <w:r>
-              <w:rPr>
-                <w:b w:val="0"/>
-                <w:bCs w:val="0"/>
-                <w:i w:val="0"/>
-                <w:iCs w:val="0"/>
-                <w:noProof/>
+                <w:b/>
+                <w:bCs/>
+                <w:i/>
+                <w:iCs/>
+                <w:webHidden/>
+              </w:rPr>
+            </w:r>
+            <w:r>
+              <w:rPr>
+                <w:b/>
+                <w:bCs/>
+                <w:i/>
+                <w:iCs/>
                 <w:webHidden/>
               </w:rPr>
               <w:fldChar w:fldCharType="separate"/>
             </w:r>
             <w:r>
               <w:rPr>
-                <w:b w:val="0"/>
-                <w:bCs w:val="0"/>
-                <w:i w:val="0"/>
-                <w:iCs w:val="0"/>
-                <w:noProof/>
                 <w:webHidden/>
               </w:rPr>
               <w:t>13</w:t>
             </w:r>
             <w:r>
               <w:rPr>
-                <w:b w:val="0"/>
-                <w:bCs w:val="0"/>
-                <w:i w:val="0"/>
-                <w:iCs w:val="0"/>
-                <w:noProof/>
+                <w:b/>
+                <w:bCs/>
+                <w:i/>
+                <w:iCs/>
                 <w:webHidden/>
               </w:rPr>
               <w:fldChar w:fldCharType="end"/>
@@ -4133,7 +4020,7 @@
               <w:tab w:val="right" w:leader="dot" w:pos="8270"/>
             </w:tabs>
             <w:rPr>
-              <w:rFonts w:eastAsiaTheme="minorEastAsia" w:cstheme="minorBidi"/>
+              <w:rFonts w:ascii="Times New Roman" w:eastAsiaTheme="minorEastAsia" w:hAnsi="Times New Roman" w:cs="Times New Roman"/>
               <w:b w:val="0"/>
               <w:bCs w:val="0"/>
               <w:noProof/>
@@ -4159,6 +4046,7 @@
             </w:r>
             <w:r>
               <w:rPr>
+                <w:rFonts w:ascii="Times New Roman" w:hAnsi="Times New Roman" w:cs="Times New Roman"/>
                 <w:b w:val="0"/>
                 <w:bCs w:val="0"/>
                 <w:noProof/>
@@ -4170,6 +4058,7 @@
             </w:r>
             <w:r>
               <w:rPr>
+                <w:rFonts w:ascii="Times New Roman" w:hAnsi="Times New Roman" w:cs="Times New Roman"/>
                 <w:b w:val="0"/>
                 <w:bCs w:val="0"/>
                 <w:noProof/>
@@ -4181,6 +4070,7 @@
             </w:r>
             <w:r>
               <w:rPr>
+                <w:rFonts w:ascii="Times New Roman" w:hAnsi="Times New Roman" w:cs="Times New Roman"/>
                 <w:b w:val="0"/>
                 <w:bCs w:val="0"/>
                 <w:noProof/>
@@ -4192,6 +4082,7 @@
             </w:r>
             <w:r>
               <w:rPr>
+                <w:rFonts w:ascii="Times New Roman" w:hAnsi="Times New Roman" w:cs="Times New Roman"/>
                 <w:b w:val="0"/>
                 <w:bCs w:val="0"/>
                 <w:noProof/>
@@ -4202,6 +4093,7 @@
             </w:r>
             <w:r>
               <w:rPr>
+                <w:rFonts w:ascii="Times New Roman" w:hAnsi="Times New Roman" w:cs="Times New Roman"/>
                 <w:b w:val="0"/>
                 <w:bCs w:val="0"/>
                 <w:noProof/>
@@ -4213,6 +4105,7 @@
             </w:r>
             <w:r>
               <w:rPr>
+                <w:rFonts w:ascii="Times New Roman" w:hAnsi="Times New Roman" w:cs="Times New Roman"/>
                 <w:b w:val="0"/>
                 <w:bCs w:val="0"/>
                 <w:noProof/>
@@ -4224,6 +4117,7 @@
             </w:r>
             <w:r>
               <w:rPr>
+                <w:rFonts w:ascii="Times New Roman" w:hAnsi="Times New Roman" w:cs="Times New Roman"/>
                 <w:b w:val="0"/>
                 <w:bCs w:val="0"/>
                 <w:noProof/>
@@ -4242,7 +4136,7 @@
               <w:tab w:val="right" w:leader="dot" w:pos="8270"/>
             </w:tabs>
             <w:rPr>
-              <w:rFonts w:eastAsiaTheme="minorEastAsia" w:cstheme="minorBidi"/>
+              <w:rFonts w:ascii="Times New Roman" w:eastAsiaTheme="minorEastAsia" w:hAnsi="Times New Roman" w:cs="Times New Roman"/>
               <w:b w:val="0"/>
               <w:bCs w:val="0"/>
               <w:noProof/>
@@ -4268,6 +4162,7 @@
             </w:r>
             <w:r>
               <w:rPr>
+                <w:rFonts w:ascii="Times New Roman" w:hAnsi="Times New Roman" w:cs="Times New Roman"/>
                 <w:b w:val="0"/>
                 <w:bCs w:val="0"/>
                 <w:noProof/>
@@ -4279,6 +4174,7 @@
             </w:r>
             <w:r>
               <w:rPr>
+                <w:rFonts w:ascii="Times New Roman" w:hAnsi="Times New Roman" w:cs="Times New Roman"/>
                 <w:b w:val="0"/>
                 <w:bCs w:val="0"/>
                 <w:noProof/>
@@ -4290,6 +4186,7 @@
             </w:r>
             <w:r>
               <w:rPr>
+                <w:rFonts w:ascii="Times New Roman" w:hAnsi="Times New Roman" w:cs="Times New Roman"/>
                 <w:b w:val="0"/>
                 <w:bCs w:val="0"/>
                 <w:noProof/>
@@ -4301,6 +4198,7 @@
             </w:r>
             <w:r>
               <w:rPr>
+                <w:rFonts w:ascii="Times New Roman" w:hAnsi="Times New Roman" w:cs="Times New Roman"/>
                 <w:b w:val="0"/>
                 <w:bCs w:val="0"/>
                 <w:noProof/>
@@ -4311,6 +4209,7 @@
             </w:r>
             <w:r>
               <w:rPr>
+                <w:rFonts w:ascii="Times New Roman" w:hAnsi="Times New Roman" w:cs="Times New Roman"/>
                 <w:b w:val="0"/>
                 <w:bCs w:val="0"/>
                 <w:noProof/>
@@ -4322,6 +4221,7 @@
             </w:r>
             <w:r>
               <w:rPr>
+                <w:rFonts w:ascii="Times New Roman" w:hAnsi="Times New Roman" w:cs="Times New Roman"/>
                 <w:b w:val="0"/>
                 <w:bCs w:val="0"/>
                 <w:noProof/>
@@ -4333,6 +4233,7 @@
             </w:r>
             <w:r>
               <w:rPr>
+                <w:rFonts w:ascii="Times New Roman" w:hAnsi="Times New Roman" w:cs="Times New Roman"/>
                 <w:b w:val="0"/>
                 <w:bCs w:val="0"/>
                 <w:noProof/>
@@ -4347,16 +4248,12 @@
         <w:p>
           <w:pPr>
             <w:pStyle w:val="TOC1"/>
-            <w:tabs>
-              <w:tab w:val="right" w:leader="dot" w:pos="8270"/>
-            </w:tabs>
             <w:rPr>
-              <w:rFonts w:eastAsiaTheme="minorEastAsia" w:cstheme="minorBidi"/>
-              <w:b w:val="0"/>
-              <w:bCs w:val="0"/>
-              <w:i w:val="0"/>
-              <w:iCs w:val="0"/>
-              <w:noProof/>
+              <w:rFonts w:eastAsiaTheme="minorEastAsia"/>
+              <w:b/>
+              <w:bCs/>
+              <w:i/>
+              <w:iCs/>
               <w:kern w:val="2"/>
               <w:lang w:bidi="ar-SA"/>
               <w14:ligatures w14:val="standardContextual"/>
@@ -4366,86 +4263,62 @@
             <w:r>
               <w:rPr>
                 <w:rStyle w:val="Hyperlink"/>
-                <w:b w:val="0"/>
-                <w:bCs w:val="0"/>
-                <w:i w:val="0"/>
-                <w:iCs w:val="0"/>
-                <w:noProof/>
               </w:rPr>
               <w:t>Chapter 5 Conclusion and Recommendation</w:t>
             </w:r>
             <w:r>
               <w:rPr>
-                <w:b w:val="0"/>
-                <w:bCs w:val="0"/>
-                <w:i w:val="0"/>
-                <w:iCs w:val="0"/>
-                <w:noProof/>
                 <w:webHidden/>
               </w:rPr>
               <w:tab/>
             </w:r>
             <w:r>
               <w:rPr>
-                <w:b w:val="0"/>
-                <w:bCs w:val="0"/>
-                <w:i w:val="0"/>
-                <w:iCs w:val="0"/>
-                <w:noProof/>
+                <w:b/>
+                <w:bCs/>
+                <w:i/>
+                <w:iCs/>
                 <w:webHidden/>
               </w:rPr>
               <w:fldChar w:fldCharType="begin"/>
             </w:r>
             <w:r>
               <w:rPr>
-                <w:b w:val="0"/>
-                <w:bCs w:val="0"/>
-                <w:i w:val="0"/>
-                <w:iCs w:val="0"/>
-                <w:noProof/>
                 <w:webHidden/>
               </w:rPr>
               <w:instrText xml:space="preserve"> PAGEREF _Toc169510461 \h </w:instrText>
             </w:r>
             <w:r>
               <w:rPr>
-                <w:b w:val="0"/>
-                <w:bCs w:val="0"/>
-                <w:i w:val="0"/>
-                <w:iCs w:val="0"/>
-                <w:noProof/>
-                <w:webHidden/>
-              </w:rPr>
-            </w:r>
-            <w:r>
-              <w:rPr>
-                <w:b w:val="0"/>
-                <w:bCs w:val="0"/>
-                <w:i w:val="0"/>
-                <w:iCs w:val="0"/>
-                <w:noProof/>
+                <w:b/>
+                <w:bCs/>
+                <w:i/>
+                <w:iCs/>
+                <w:webHidden/>
+              </w:rPr>
+            </w:r>
+            <w:r>
+              <w:rPr>
+                <w:b/>
+                <w:bCs/>
+                <w:i/>
+                <w:iCs/>
                 <w:webHidden/>
               </w:rPr>
               <w:fldChar w:fldCharType="separate"/>
             </w:r>
             <w:r>
               <w:rPr>
-                <w:b w:val="0"/>
-                <w:bCs w:val="0"/>
-                <w:i w:val="0"/>
-                <w:iCs w:val="0"/>
-                <w:noProof/>
                 <w:webHidden/>
               </w:rPr>
               <w:t>15</w:t>
             </w:r>
             <w:r>
               <w:rPr>
-                <w:b w:val="0"/>
-                <w:bCs w:val="0"/>
-                <w:i w:val="0"/>
-                <w:iCs w:val="0"/>
-                <w:noProof/>
+                <w:b/>
+                <w:bCs/>
+                <w:i/>
+                <w:iCs/>
                 <w:webHidden/>
               </w:rPr>
               <w:fldChar w:fldCharType="end"/>
@@ -4459,7 +4332,7 @@
               <w:tab w:val="right" w:leader="dot" w:pos="8270"/>
             </w:tabs>
             <w:rPr>
-              <w:rFonts w:eastAsiaTheme="minorEastAsia" w:cstheme="minorBidi"/>
+              <w:rFonts w:ascii="Times New Roman" w:eastAsiaTheme="minorEastAsia" w:hAnsi="Times New Roman" w:cs="Times New Roman"/>
               <w:b w:val="0"/>
               <w:bCs w:val="0"/>
               <w:noProof/>
@@ -4485,6 +4358,7 @@
             </w:r>
             <w:r>
               <w:rPr>
+                <w:rFonts w:ascii="Times New Roman" w:hAnsi="Times New Roman" w:cs="Times New Roman"/>
                 <w:b w:val="0"/>
                 <w:bCs w:val="0"/>
                 <w:noProof/>
@@ -4496,6 +4370,7 @@
             </w:r>
             <w:r>
               <w:rPr>
+                <w:rFonts w:ascii="Times New Roman" w:hAnsi="Times New Roman" w:cs="Times New Roman"/>
                 <w:b w:val="0"/>
                 <w:bCs w:val="0"/>
                 <w:noProof/>
@@ -4507,6 +4382,7 @@
             </w:r>
             <w:r>
               <w:rPr>
+                <w:rFonts w:ascii="Times New Roman" w:hAnsi="Times New Roman" w:cs="Times New Roman"/>
                 <w:b w:val="0"/>
                 <w:bCs w:val="0"/>
                 <w:noProof/>
@@ -4518,6 +4394,7 @@
             </w:r>
             <w:r>
               <w:rPr>
+                <w:rFonts w:ascii="Times New Roman" w:hAnsi="Times New Roman" w:cs="Times New Roman"/>
                 <w:b w:val="0"/>
                 <w:bCs w:val="0"/>
                 <w:noProof/>
@@ -4528,6 +4405,7 @@
             </w:r>
             <w:r>
               <w:rPr>
+                <w:rFonts w:ascii="Times New Roman" w:hAnsi="Times New Roman" w:cs="Times New Roman"/>
                 <w:b w:val="0"/>
                 <w:bCs w:val="0"/>
                 <w:noProof/>
@@ -4539,6 +4417,7 @@
             </w:r>
             <w:r>
               <w:rPr>
+                <w:rFonts w:ascii="Times New Roman" w:hAnsi="Times New Roman" w:cs="Times New Roman"/>
                 <w:b w:val="0"/>
                 <w:bCs w:val="0"/>
                 <w:noProof/>
@@ -4550,6 +4429,7 @@
             </w:r>
             <w:r>
               <w:rPr>
+                <w:rFonts w:ascii="Times New Roman" w:hAnsi="Times New Roman" w:cs="Times New Roman"/>
                 <w:b w:val="0"/>
                 <w:bCs w:val="0"/>
                 <w:noProof/>
@@ -4568,7 +4448,7 @@
               <w:tab w:val="right" w:leader="dot" w:pos="8270"/>
             </w:tabs>
             <w:rPr>
-              <w:rFonts w:eastAsiaTheme="minorEastAsia" w:cstheme="minorBidi"/>
+              <w:rFonts w:ascii="Times New Roman" w:eastAsiaTheme="minorEastAsia" w:hAnsi="Times New Roman" w:cs="Times New Roman"/>
               <w:b w:val="0"/>
               <w:bCs w:val="0"/>
               <w:noProof/>
@@ -4594,6 +4474,7 @@
             </w:r>
             <w:r>
               <w:rPr>
+                <w:rFonts w:ascii="Times New Roman" w:hAnsi="Times New Roman" w:cs="Times New Roman"/>
                 <w:b w:val="0"/>
                 <w:bCs w:val="0"/>
                 <w:noProof/>
@@ -4605,6 +4486,7 @@
             </w:r>
             <w:r>
               <w:rPr>
+                <w:rFonts w:ascii="Times New Roman" w:hAnsi="Times New Roman" w:cs="Times New Roman"/>
                 <w:b w:val="0"/>
                 <w:bCs w:val="0"/>
                 <w:noProof/>
@@ -4616,6 +4498,7 @@
             </w:r>
             <w:r>
               <w:rPr>
+                <w:rFonts w:ascii="Times New Roman" w:hAnsi="Times New Roman" w:cs="Times New Roman"/>
                 <w:b w:val="0"/>
                 <w:bCs w:val="0"/>
                 <w:noProof/>
@@ -4627,6 +4510,7 @@
             </w:r>
             <w:r>
               <w:rPr>
+                <w:rFonts w:ascii="Times New Roman" w:hAnsi="Times New Roman" w:cs="Times New Roman"/>
                 <w:b w:val="0"/>
                 <w:bCs w:val="0"/>
                 <w:noProof/>
@@ -4637,6 +4521,7 @@
             </w:r>
             <w:r>
               <w:rPr>
+                <w:rFonts w:ascii="Times New Roman" w:hAnsi="Times New Roman" w:cs="Times New Roman"/>
                 <w:b w:val="0"/>
                 <w:bCs w:val="0"/>
                 <w:noProof/>
@@ -4648,6 +4533,7 @@
             </w:r>
             <w:r>
               <w:rPr>
+                <w:rFonts w:ascii="Times New Roman" w:hAnsi="Times New Roman" w:cs="Times New Roman"/>
                 <w:b w:val="0"/>
                 <w:bCs w:val="0"/>
                 <w:noProof/>
@@ -4659,6 +4545,7 @@
             </w:r>
             <w:r>
               <w:rPr>
+                <w:rFonts w:ascii="Times New Roman" w:hAnsi="Times New Roman" w:cs="Times New Roman"/>
                 <w:b w:val="0"/>
                 <w:bCs w:val="0"/>
                 <w:noProof/>
@@ -4673,16 +4560,12 @@
         <w:p>
           <w:pPr>
             <w:pStyle w:val="TOC1"/>
-            <w:tabs>
-              <w:tab w:val="right" w:leader="dot" w:pos="8270"/>
-            </w:tabs>
             <w:rPr>
-              <w:rFonts w:eastAsiaTheme="minorEastAsia" w:cstheme="minorBidi"/>
-              <w:b w:val="0"/>
-              <w:bCs w:val="0"/>
-              <w:i w:val="0"/>
-              <w:iCs w:val="0"/>
-              <w:noProof/>
+              <w:rFonts w:eastAsiaTheme="minorEastAsia"/>
+              <w:b/>
+              <w:bCs/>
+              <w:i/>
+              <w:iCs/>
               <w:kern w:val="2"/>
               <w:lang w:bidi="ar-SA"/>
               <w14:ligatures w14:val="standardContextual"/>
@@ -4692,86 +4575,62 @@
             <w:r>
               <w:rPr>
                 <w:rStyle w:val="Hyperlink"/>
-                <w:b w:val="0"/>
-                <w:bCs w:val="0"/>
-                <w:i w:val="0"/>
-                <w:iCs w:val="0"/>
-                <w:noProof/>
               </w:rPr>
               <w:t>References</w:t>
             </w:r>
             <w:r>
               <w:rPr>
-                <w:b w:val="0"/>
-                <w:bCs w:val="0"/>
-                <w:i w:val="0"/>
-                <w:iCs w:val="0"/>
-                <w:noProof/>
                 <w:webHidden/>
               </w:rPr>
               <w:tab/>
             </w:r>
             <w:r>
               <w:rPr>
-                <w:b w:val="0"/>
-                <w:bCs w:val="0"/>
-                <w:i w:val="0"/>
-                <w:iCs w:val="0"/>
-                <w:noProof/>
+                <w:b/>
+                <w:bCs/>
+                <w:i/>
+                <w:iCs/>
                 <w:webHidden/>
               </w:rPr>
               <w:fldChar w:fldCharType="begin"/>
             </w:r>
             <w:r>
               <w:rPr>
-                <w:b w:val="0"/>
-                <w:bCs w:val="0"/>
-                <w:i w:val="0"/>
-                <w:iCs w:val="0"/>
-                <w:noProof/>
                 <w:webHidden/>
               </w:rPr>
               <w:instrText xml:space="preserve"> PAGEREF _Toc169510464 \h </w:instrText>
             </w:r>
             <w:r>
               <w:rPr>
-                <w:b w:val="0"/>
-                <w:bCs w:val="0"/>
-                <w:i w:val="0"/>
-                <w:iCs w:val="0"/>
-                <w:noProof/>
-                <w:webHidden/>
-              </w:rPr>
-            </w:r>
-            <w:r>
-              <w:rPr>
-                <w:b w:val="0"/>
-                <w:bCs w:val="0"/>
-                <w:i w:val="0"/>
-                <w:iCs w:val="0"/>
-                <w:noProof/>
+                <w:b/>
+                <w:bCs/>
+                <w:i/>
+                <w:iCs/>
+                <w:webHidden/>
+              </w:rPr>
+            </w:r>
+            <w:r>
+              <w:rPr>
+                <w:b/>
+                <w:bCs/>
+                <w:i/>
+                <w:iCs/>
                 <w:webHidden/>
               </w:rPr>
               <w:fldChar w:fldCharType="separate"/>
             </w:r>
             <w:r>
               <w:rPr>
-                <w:b w:val="0"/>
-                <w:bCs w:val="0"/>
-                <w:i w:val="0"/>
-                <w:iCs w:val="0"/>
-                <w:noProof/>
                 <w:webHidden/>
               </w:rPr>
               <w:t>17</w:t>
             </w:r>
             <w:r>
               <w:rPr>
-                <w:b w:val="0"/>
-                <w:bCs w:val="0"/>
-                <w:i w:val="0"/>
-                <w:iCs w:val="0"/>
-                <w:noProof/>
+                <w:b/>
+                <w:bCs/>
+                <w:i/>
+                <w:iCs/>
                 <w:webHidden/>
               </w:rPr>
               <w:fldChar w:fldCharType="end"/>
@@ -4781,16 +4640,12 @@
         <w:p>
           <w:pPr>
             <w:pStyle w:val="TOC1"/>
-            <w:tabs>
-              <w:tab w:val="right" w:leader="dot" w:pos="8270"/>
-            </w:tabs>
             <w:rPr>
-              <w:rFonts w:eastAsiaTheme="minorEastAsia" w:cstheme="minorBidi"/>
-              <w:b w:val="0"/>
-              <w:bCs w:val="0"/>
-              <w:i w:val="0"/>
-              <w:iCs w:val="0"/>
-              <w:noProof/>
+              <w:rFonts w:eastAsiaTheme="minorEastAsia"/>
+              <w:b/>
+              <w:bCs/>
+              <w:i/>
+              <w:iCs/>
               <w:kern w:val="2"/>
               <w:lang w:bidi="ar-SA"/>
               <w14:ligatures w14:val="standardContextual"/>
@@ -4800,86 +4655,62 @@
             <w:r>
               <w:rPr>
                 <w:rStyle w:val="Hyperlink"/>
-                <w:b w:val="0"/>
-                <w:bCs w:val="0"/>
-                <w:i w:val="0"/>
-                <w:iCs w:val="0"/>
-                <w:noProof/>
               </w:rPr>
               <w:t>Appendix</w:t>
             </w:r>
             <w:r>
               <w:rPr>
-                <w:b w:val="0"/>
-                <w:bCs w:val="0"/>
-                <w:i w:val="0"/>
-                <w:iCs w:val="0"/>
-                <w:noProof/>
                 <w:webHidden/>
               </w:rPr>
               <w:tab/>
             </w:r>
             <w:r>
               <w:rPr>
-                <w:b w:val="0"/>
-                <w:bCs w:val="0"/>
-                <w:i w:val="0"/>
-                <w:iCs w:val="0"/>
-                <w:noProof/>
+                <w:b/>
+                <w:bCs/>
+                <w:i/>
+                <w:iCs/>
                 <w:webHidden/>
               </w:rPr>
               <w:fldChar w:fldCharType="begin"/>
             </w:r>
             <w:r>
               <w:rPr>
-                <w:b w:val="0"/>
-                <w:bCs w:val="0"/>
-                <w:i w:val="0"/>
-                <w:iCs w:val="0"/>
-                <w:noProof/>
                 <w:webHidden/>
               </w:rPr>
               <w:instrText xml:space="preserve"> PAGEREF _Toc169510465 \h </w:instrText>
             </w:r>
             <w:r>
               <w:rPr>
-                <w:b w:val="0"/>
-                <w:bCs w:val="0"/>
-                <w:i w:val="0"/>
-                <w:iCs w:val="0"/>
-                <w:noProof/>
-                <w:webHidden/>
-              </w:rPr>
-            </w:r>
-            <w:r>
-              <w:rPr>
-                <w:b w:val="0"/>
-                <w:bCs w:val="0"/>
-                <w:i w:val="0"/>
-                <w:iCs w:val="0"/>
-                <w:noProof/>
+                <w:b/>
+                <w:bCs/>
+                <w:i/>
+                <w:iCs/>
+                <w:webHidden/>
+              </w:rPr>
+            </w:r>
+            <w:r>
+              <w:rPr>
+                <w:b/>
+                <w:bCs/>
+                <w:i/>
+                <w:iCs/>
                 <w:webHidden/>
               </w:rPr>
               <w:fldChar w:fldCharType="separate"/>
             </w:r>
             <w:r>
               <w:rPr>
-                <w:b w:val="0"/>
-                <w:bCs w:val="0"/>
-                <w:i w:val="0"/>
-                <w:iCs w:val="0"/>
-                <w:noProof/>
                 <w:webHidden/>
               </w:rPr>
               <w:t>18</w:t>
             </w:r>
             <w:r>
               <w:rPr>
-                <w:b w:val="0"/>
-                <w:bCs w:val="0"/>
-                <w:i w:val="0"/>
-                <w:iCs w:val="0"/>
-                <w:noProof/>
+                <w:b/>
+                <w:bCs/>
+                <w:i/>
+                <w:iCs/>
                 <w:webHidden/>
               </w:rPr>
               <w:fldChar w:fldCharType="end"/>
@@ -4893,7 +4724,7 @@
               <w:tab w:val="right" w:leader="dot" w:pos="8270"/>
             </w:tabs>
             <w:rPr>
-              <w:rFonts w:eastAsiaTheme="minorEastAsia" w:cstheme="minorBidi"/>
+              <w:rFonts w:ascii="Times New Roman" w:eastAsiaTheme="minorEastAsia" w:hAnsi="Times New Roman" w:cs="Times New Roman"/>
               <w:b w:val="0"/>
               <w:bCs w:val="0"/>
               <w:noProof/>
@@ -4919,6 +4750,7 @@
             </w:r>
             <w:r>
               <w:rPr>
+                <w:rFonts w:ascii="Times New Roman" w:hAnsi="Times New Roman" w:cs="Times New Roman"/>
                 <w:b w:val="0"/>
                 <w:bCs w:val="0"/>
                 <w:noProof/>
@@ -4930,6 +4762,7 @@
             </w:r>
             <w:r>
               <w:rPr>
+                <w:rFonts w:ascii="Times New Roman" w:hAnsi="Times New Roman" w:cs="Times New Roman"/>
                 <w:b w:val="0"/>
                 <w:bCs w:val="0"/>
                 <w:noProof/>
@@ -4941,6 +4774,7 @@
             </w:r>
             <w:r>
               <w:rPr>
+                <w:rFonts w:ascii="Times New Roman" w:hAnsi="Times New Roman" w:cs="Times New Roman"/>
                 <w:b w:val="0"/>
                 <w:bCs w:val="0"/>
                 <w:noProof/>
@@ -4952,6 +4786,7 @@
             </w:r>
             <w:r>
               <w:rPr>
+                <w:rFonts w:ascii="Times New Roman" w:hAnsi="Times New Roman" w:cs="Times New Roman"/>
                 <w:b w:val="0"/>
                 <w:bCs w:val="0"/>
                 <w:noProof/>
@@ -4962,6 +4797,7 @@
             </w:r>
             <w:r>
               <w:rPr>
+                <w:rFonts w:ascii="Times New Roman" w:hAnsi="Times New Roman" w:cs="Times New Roman"/>
                 <w:b w:val="0"/>
                 <w:bCs w:val="0"/>
                 <w:noProof/>
@@ -4973,6 +4809,7 @@
             </w:r>
             <w:r>
               <w:rPr>
+                <w:rFonts w:ascii="Times New Roman" w:hAnsi="Times New Roman" w:cs="Times New Roman"/>
                 <w:b w:val="0"/>
                 <w:bCs w:val="0"/>
                 <w:noProof/>
@@ -4984,6 +4821,7 @@
             </w:r>
             <w:r>
               <w:rPr>
+                <w:rFonts w:ascii="Times New Roman" w:hAnsi="Times New Roman" w:cs="Times New Roman"/>
                 <w:b w:val="0"/>
                 <w:bCs w:val="0"/>
                 <w:noProof/>
@@ -11496,17 +11334,16 @@
     <w:autoRedefine/>
     <w:uiPriority w:val="39"/>
     <w:unhideWhenUsed/>
-    <w:rsid w:val="00690E18"/>
+    <w:rsid w:val="00CB4669"/>
     <w:pPr>
+      <w:tabs>
+        <w:tab w:val="right" w:leader="dot" w:pos="8270"/>
+      </w:tabs>
       <w:spacing w:before="120" w:after="0"/>
       <w:jc w:val="left"/>
     </w:pPr>
     <w:rPr>
-      <w:rFonts w:asciiTheme="minorHAnsi" w:hAnsiTheme="minorHAnsi" w:cstheme="minorHAnsi"/>
-      <w:b/>
-      <w:bCs/>
-      <w:i/>
-      <w:iCs/>
+      <w:noProof/>
     </w:rPr>
   </w:style>
   <w:style w:type="paragraph" w:styleId="TOC2">

</xml_diff>